<commit_message>
bab 1 dan bab 2 daln lain lain
</commit_message>
<xml_diff>
--- a/Laporan/bab 1/BAB 1(revisi 3).docx
+++ b/Laporan/bab 1/BAB 1(revisi 3).docx
@@ -4746,8 +4746,6 @@
         </w:rPr>
         <w:t>t</w:t>
       </w:r>
-      <w:bookmarkStart w:id="0" w:name="_GoBack"/>
-      <w:bookmarkEnd w:id="0"/>
       <w:r>
         <w:rPr>
           <w:color w:val="000000" w:themeColor="text1"/>
@@ -7069,7 +7067,97 @@
           <w:u w:val="none"/>
           <w:lang w:val="en-US"/>
         </w:rPr>
-        <w:t xml:space="preserve"> data </w:t>
+        <w:t xml:space="preserve"> </w:t>
+      </w:r>
+      <w:proofErr w:type="spellStart"/>
+      <w:r>
+        <w:rPr>
+          <w:color w:val="000000" w:themeColor="text1"/>
+          <w:u w:val="none"/>
+          <w:lang w:val="en-US"/>
+        </w:rPr>
+        <w:t>prangko</w:t>
+      </w:r>
+      <w:proofErr w:type="spellEnd"/>
+      <w:r>
+        <w:rPr>
+          <w:color w:val="000000" w:themeColor="text1"/>
+          <w:u w:val="none"/>
+          <w:lang w:val="en-US"/>
+        </w:rPr>
+        <w:t xml:space="preserve"> </w:t>
+      </w:r>
+      <w:proofErr w:type="spellStart"/>
+      <w:r>
+        <w:rPr>
+          <w:color w:val="000000" w:themeColor="text1"/>
+          <w:u w:val="none"/>
+          <w:lang w:val="en-US"/>
+        </w:rPr>
+        <w:t>dan</w:t>
+      </w:r>
+      <w:proofErr w:type="spellEnd"/>
+      <w:r>
+        <w:rPr>
+          <w:color w:val="000000" w:themeColor="text1"/>
+          <w:u w:val="none"/>
+          <w:lang w:val="en-US"/>
+        </w:rPr>
+        <w:t xml:space="preserve"> </w:t>
+      </w:r>
+      <w:proofErr w:type="spellStart"/>
+      <w:r>
+        <w:rPr>
+          <w:color w:val="000000" w:themeColor="text1"/>
+          <w:u w:val="none"/>
+          <w:lang w:val="en-US"/>
+        </w:rPr>
+        <w:t>filateli</w:t>
+      </w:r>
+      <w:proofErr w:type="spellEnd"/>
+      <w:r>
+        <w:rPr>
+          <w:color w:val="000000" w:themeColor="text1"/>
+          <w:u w:val="none"/>
+          <w:lang w:val="en-US"/>
+        </w:rPr>
+        <w:t>,</w:t>
+      </w:r>
+      <w:bookmarkStart w:id="0" w:name="_GoBack"/>
+      <w:bookmarkEnd w:id="0"/>
+      <w:r>
+        <w:rPr>
+          <w:color w:val="000000" w:themeColor="text1"/>
+          <w:u w:val="none"/>
+          <w:lang w:val="en-US"/>
+        </w:rPr>
+        <w:t xml:space="preserve"> </w:t>
+      </w:r>
+      <w:proofErr w:type="spellStart"/>
+      <w:r>
+        <w:rPr>
+          <w:color w:val="000000" w:themeColor="text1"/>
+          <w:u w:val="none"/>
+          <w:lang w:val="en-US"/>
+        </w:rPr>
+        <w:t>meliputi</w:t>
+      </w:r>
+      <w:proofErr w:type="spellEnd"/>
+      <w:r>
+        <w:rPr>
+          <w:color w:val="000000" w:themeColor="text1"/>
+          <w:u w:val="none"/>
+          <w:lang w:val="en-US"/>
+        </w:rPr>
+        <w:t xml:space="preserve"> </w:t>
+      </w:r>
+      <w:r>
+        <w:rPr>
+          <w:color w:val="000000" w:themeColor="text1"/>
+          <w:u w:val="none"/>
+          <w:lang w:val="en-US"/>
+        </w:rPr>
+        <w:t xml:space="preserve">data </w:t>
       </w:r>
       <w:r>
         <w:rPr>
@@ -14038,7 +14126,7 @@
 </file>
 
 <file path=customXml/itemProps1.xml><?xml version="1.0" encoding="utf-8"?>
-<ds:datastoreItem xmlns:ds="http://schemas.openxmlformats.org/officeDocument/2006/customXml" ds:itemID="{A6A19960-DF4F-43A0-8B14-55B284E9E1C9}">
+<ds:datastoreItem xmlns:ds="http://schemas.openxmlformats.org/officeDocument/2006/customXml" ds:itemID="{B7F3DAAD-BC62-4127-AA4C-2CBEC841C9F8}">
   <ds:schemaRefs>
     <ds:schemaRef ds:uri="http://schemas.openxmlformats.org/officeDocument/2006/bibliography"/>
   </ds:schemaRefs>

</xml_diff>

<commit_message>
laporan dari erma sama logo
</commit_message>
<xml_diff>
--- a/Laporan/bab 1/BAB 1(revisi 3).docx
+++ b/Laporan/bab 1/BAB 1(revisi 3).docx
@@ -11,7 +11,7 @@
         <w:rPr>
           <w:rFonts w:ascii="Times New Roman" w:hAnsi="Times New Roman" w:cs="Times New Roman"/>
           <w:b/>
-          <w:color w:val="auto"/>
+          <w:color w:val="000000" w:themeColor="text1"/>
           <w:sz w:val="36"/>
           <w:u w:val="none"/>
           <w:lang w:val="en-US"/>
@@ -21,7 +21,7 @@
         <w:rPr>
           <w:rFonts w:ascii="Times New Roman" w:hAnsi="Times New Roman" w:cs="Times New Roman"/>
           <w:b/>
-          <w:color w:val="auto"/>
+          <w:color w:val="000000" w:themeColor="text1"/>
           <w:sz w:val="36"/>
           <w:u w:val="none"/>
         </w:rPr>
@@ -31,7 +31,7 @@
         <w:rPr>
           <w:rFonts w:ascii="Times New Roman" w:hAnsi="Times New Roman" w:cs="Times New Roman"/>
           <w:b/>
-          <w:color w:val="auto"/>
+          <w:color w:val="000000" w:themeColor="text1"/>
           <w:sz w:val="28"/>
           <w:u w:val="none"/>
           <w:lang w:val="en-US"/>
@@ -58,6 +58,7 @@
         <w:rPr>
           <w:rFonts w:ascii="Times New Roman" w:hAnsi="Times New Roman" w:cs="Times New Roman"/>
           <w:b/>
+          <w:color w:val="000000" w:themeColor="text1"/>
           <w:sz w:val="24"/>
           <w:u w:val="none"/>
           <w:lang w:val="en-US"/>
@@ -1638,15 +1639,7 @@
           <w:u w:val="none"/>
           <w:lang w:val="en-US"/>
         </w:rPr>
-        <w:t xml:space="preserve">. </w:t>
-      </w:r>
-      <w:r>
-        <w:rPr>
-          <w:color w:val="000000" w:themeColor="text1"/>
-          <w:u w:val="none"/>
-          <w:lang w:val="en-US"/>
-        </w:rPr>
-        <w:t xml:space="preserve">Divisi </w:t>
+        <w:t xml:space="preserve">. Divisi </w:t>
       </w:r>
       <w:proofErr w:type="spellStart"/>
       <w:r>
@@ -1682,15 +1675,7 @@
           <w:u w:val="none"/>
           <w:lang w:val="en-US"/>
         </w:rPr>
-        <w:t xml:space="preserve"> D</w:t>
-      </w:r>
-      <w:r>
-        <w:rPr>
-          <w:color w:val="000000" w:themeColor="text1"/>
-          <w:u w:val="none"/>
-          <w:lang w:val="en-US"/>
-        </w:rPr>
-        <w:t xml:space="preserve">ivisi </w:t>
+        <w:t xml:space="preserve"> Divisi </w:t>
       </w:r>
       <w:proofErr w:type="spellStart"/>
       <w:r>
@@ -1962,15 +1947,7 @@
           <w:u w:val="none"/>
           <w:lang w:val="en-US"/>
         </w:rPr>
-        <w:t>D</w:t>
-      </w:r>
-      <w:r>
-        <w:rPr>
-          <w:color w:val="000000" w:themeColor="text1"/>
-          <w:u w:val="none"/>
-          <w:lang w:val="en-US"/>
-        </w:rPr>
-        <w:t xml:space="preserve">ivisi </w:t>
+        <w:t xml:space="preserve">Divisi </w:t>
       </w:r>
       <w:proofErr w:type="spellStart"/>
       <w:r>
@@ -4319,28 +4296,7 @@
           <w:color w:val="000000" w:themeColor="text1"/>
           <w:u w:val="none"/>
         </w:rPr>
-        <w:t xml:space="preserve"> membangun aplikasi</w:t>
-      </w:r>
-      <w:r>
-        <w:rPr>
-          <w:color w:val="000000" w:themeColor="text1"/>
-          <w:u w:val="none"/>
-        </w:rPr>
-        <w:t xml:space="preserve"> inventory gudang PT. Pos Indonesia berbasis desktop</w:t>
-      </w:r>
-      <w:r>
-        <w:rPr>
-          <w:color w:val="000000" w:themeColor="text1"/>
-          <w:u w:val="none"/>
-        </w:rPr>
-        <w:t xml:space="preserve"> </w:t>
-      </w:r>
-      <w:r>
-        <w:rPr>
-          <w:color w:val="000000" w:themeColor="text1"/>
-          <w:u w:val="none"/>
-        </w:rPr>
-        <w:t>yang diharapkan dapat menyelesaikan permasalahan dalam ketidakakuratan data,</w:t>
+        <w:t xml:space="preserve"> membangun aplikasi inventory gudang PT. Pos Indonesia berbasis desktop yang diharapkan dapat menyelesaikan permasalahan dalam ketidakakuratan data,</w:t>
       </w:r>
       <w:r>
         <w:rPr>
@@ -5527,23 +5483,7 @@
           <w:u w:val="none"/>
           <w:lang w:val="en-US"/>
         </w:rPr>
-        <w:t xml:space="preserve"> </w:t>
-      </w:r>
-      <w:r>
-        <w:rPr>
-          <w:color w:val="000000" w:themeColor="text1"/>
-          <w:u w:val="none"/>
-          <w:lang w:val="en-US"/>
-        </w:rPr>
-        <w:t>D</w:t>
-      </w:r>
-      <w:r>
-        <w:rPr>
-          <w:color w:val="000000" w:themeColor="text1"/>
-          <w:u w:val="none"/>
-          <w:lang w:val="en-US"/>
-        </w:rPr>
-        <w:t xml:space="preserve">ivisi </w:t>
+        <w:t xml:space="preserve"> Divisi </w:t>
       </w:r>
       <w:proofErr w:type="spellStart"/>
       <w:r>
@@ -5812,15 +5752,7 @@
           <w:u w:val="none"/>
           <w:lang w:val="en-US"/>
         </w:rPr>
-        <w:t>D</w:t>
-      </w:r>
-      <w:r>
-        <w:rPr>
-          <w:color w:val="000000" w:themeColor="text1"/>
-          <w:u w:val="none"/>
-          <w:lang w:val="en-US"/>
-        </w:rPr>
-        <w:t xml:space="preserve">ivisi </w:t>
+        <w:t xml:space="preserve">Divisi </w:t>
       </w:r>
       <w:proofErr w:type="spellStart"/>
       <w:r>
@@ -6418,7 +6350,7 @@
         <w:rPr>
           <w:rFonts w:ascii="Times New Roman" w:hAnsi="Times New Roman" w:cs="Times New Roman"/>
           <w:b/>
-          <w:color w:val="auto"/>
+          <w:color w:val="000000" w:themeColor="text1"/>
           <w:sz w:val="24"/>
           <w:u w:val="none"/>
           <w:lang w:val="en-US"/>
@@ -6429,7 +6361,7 @@
         <w:rPr>
           <w:rFonts w:ascii="Times New Roman" w:hAnsi="Times New Roman" w:cs="Times New Roman"/>
           <w:b/>
-          <w:color w:val="auto"/>
+          <w:color w:val="000000" w:themeColor="text1"/>
           <w:sz w:val="24"/>
           <w:u w:val="none"/>
           <w:lang w:val="en-US"/>
@@ -6444,13 +6376,13 @@
         <w:ind w:firstLine="709"/>
         <w:jc w:val="both"/>
         <w:rPr>
-          <w:color w:val="auto"/>
-          <w:u w:val="none"/>
-        </w:rPr>
-      </w:pPr>
-      <w:r>
-        <w:rPr>
-          <w:color w:val="auto"/>
+          <w:color w:val="000000" w:themeColor="text1"/>
+          <w:u w:val="none"/>
+        </w:rPr>
+      </w:pPr>
+      <w:r>
+        <w:rPr>
+          <w:color w:val="000000" w:themeColor="text1"/>
           <w:u w:val="none"/>
         </w:rPr>
         <w:t>Hasil penelitian ini diharapkan dapat memberikan manfaat bagi dunia pendidikan khususnya perpustakaan sebagai pusat sumber belajar dan informasi yang dapat memberikan pelayanan prima (</w:t>
@@ -6458,28 +6390,28 @@
       <w:r>
         <w:rPr>
           <w:i/>
-          <w:color w:val="auto"/>
+          <w:color w:val="000000" w:themeColor="text1"/>
           <w:u w:val="none"/>
         </w:rPr>
         <w:t>Service Excellence</w:t>
       </w:r>
       <w:r>
         <w:rPr>
-          <w:color w:val="auto"/>
+          <w:color w:val="000000" w:themeColor="text1"/>
           <w:u w:val="none"/>
         </w:rPr>
         <w:t>) kepada pemustaka serta pemanfaatan dan pengembangan media informasi di perpustakaan dalam memberikan kontribusi terhadap peningkatan kualitas pembelajaran terutama dalam penyelesaian</w:t>
       </w:r>
       <w:r>
         <w:rPr>
-          <w:color w:val="auto"/>
+          <w:color w:val="000000" w:themeColor="text1"/>
           <w:u w:val="none"/>
         </w:rPr>
         <w:t xml:space="preserve"> karya tulis ilmiah</w:t>
       </w:r>
       <w:r>
         <w:rPr>
-          <w:color w:val="auto"/>
+          <w:color w:val="000000" w:themeColor="text1"/>
           <w:u w:val="none"/>
         </w:rPr>
         <w:t>.</w:t>
@@ -7121,17 +7053,7 @@
           <w:u w:val="none"/>
           <w:lang w:val="en-US"/>
         </w:rPr>
-        <w:t>,</w:t>
-      </w:r>
-      <w:bookmarkStart w:id="0" w:name="_GoBack"/>
-      <w:bookmarkEnd w:id="0"/>
-      <w:r>
-        <w:rPr>
-          <w:color w:val="000000" w:themeColor="text1"/>
-          <w:u w:val="none"/>
-          <w:lang w:val="en-US"/>
-        </w:rPr>
-        <w:t xml:space="preserve"> </w:t>
+        <w:t xml:space="preserve">, </w:t>
       </w:r>
       <w:proofErr w:type="spellStart"/>
       <w:r>
@@ -7180,15 +7102,7 @@
           <w:u w:val="none"/>
           <w:lang w:val="en-US"/>
         </w:rPr>
-        <w:t>D</w:t>
-      </w:r>
-      <w:r>
-        <w:rPr>
-          <w:color w:val="000000" w:themeColor="text1"/>
-          <w:u w:val="none"/>
-          <w:lang w:val="en-US"/>
-        </w:rPr>
-        <w:t xml:space="preserve">ivisi </w:t>
+        <w:t xml:space="preserve">Divisi </w:t>
       </w:r>
       <w:proofErr w:type="spellStart"/>
       <w:r>
@@ -7309,7 +7223,7 @@
         <w:rPr>
           <w:rFonts w:ascii="Times New Roman" w:hAnsi="Times New Roman" w:cs="Times New Roman"/>
           <w:b/>
-          <w:color w:val="auto"/>
+          <w:color w:val="000000" w:themeColor="text1"/>
           <w:u w:val="none"/>
           <w:lang w:val="en-US"/>
         </w:rPr>
@@ -7319,7 +7233,7 @@
         <w:rPr>
           <w:rFonts w:ascii="Times New Roman" w:hAnsi="Times New Roman" w:cs="Times New Roman"/>
           <w:b/>
-          <w:color w:val="auto"/>
+          <w:color w:val="000000" w:themeColor="text1"/>
           <w:u w:val="none"/>
           <w:lang w:val="en-US"/>
         </w:rPr>
@@ -7330,7 +7244,7 @@
         <w:rPr>
           <w:rFonts w:ascii="Times New Roman" w:hAnsi="Times New Roman" w:cs="Times New Roman"/>
           <w:b/>
-          <w:color w:val="auto"/>
+          <w:color w:val="000000" w:themeColor="text1"/>
           <w:u w:val="none"/>
           <w:lang w:val="en-US"/>
         </w:rPr>
@@ -7341,7 +7255,7 @@
         <w:rPr>
           <w:rFonts w:ascii="Times New Roman" w:hAnsi="Times New Roman" w:cs="Times New Roman"/>
           <w:b/>
-          <w:color w:val="auto"/>
+          <w:color w:val="000000" w:themeColor="text1"/>
           <w:u w:val="none"/>
           <w:lang w:val="en-US"/>
         </w:rPr>
@@ -7352,7 +7266,7 @@
         <w:rPr>
           <w:rFonts w:ascii="Times New Roman" w:hAnsi="Times New Roman" w:cs="Times New Roman"/>
           <w:b/>
-          <w:color w:val="auto"/>
+          <w:color w:val="000000" w:themeColor="text1"/>
           <w:u w:val="none"/>
           <w:lang w:val="en-US"/>
         </w:rPr>
@@ -7365,15 +7279,15 @@
         <w:ind w:firstLine="720"/>
         <w:jc w:val="both"/>
         <w:rPr>
-          <w:color w:val="auto"/>
-          <w:u w:val="none"/>
-          <w:lang w:val="en-US"/>
-        </w:rPr>
-      </w:pPr>
-      <w:proofErr w:type="spellStart"/>
-      <w:r>
-        <w:rPr>
-          <w:color w:val="auto"/>
+          <w:color w:val="000000" w:themeColor="text1"/>
+          <w:u w:val="none"/>
+          <w:lang w:val="en-US"/>
+        </w:rPr>
+      </w:pPr>
+      <w:proofErr w:type="spellStart"/>
+      <w:r>
+        <w:rPr>
+          <w:color w:val="000000" w:themeColor="text1"/>
           <w:u w:val="none"/>
           <w:lang w:val="en-US"/>
         </w:rPr>
@@ -7382,16 +7296,16 @@
       <w:proofErr w:type="spellEnd"/>
       <w:r>
         <w:rPr>
-          <w:color w:val="auto"/>
-          <w:u w:val="none"/>
-          <w:lang w:val="en-US"/>
-        </w:rPr>
-        <w:t xml:space="preserve"> </w:t>
-      </w:r>
-      <w:proofErr w:type="spellStart"/>
-      <w:r>
-        <w:rPr>
-          <w:color w:val="auto"/>
+          <w:color w:val="000000" w:themeColor="text1"/>
+          <w:u w:val="none"/>
+          <w:lang w:val="en-US"/>
+        </w:rPr>
+        <w:t xml:space="preserve"> </w:t>
+      </w:r>
+      <w:proofErr w:type="spellStart"/>
+      <w:r>
+        <w:rPr>
+          <w:color w:val="000000" w:themeColor="text1"/>
           <w:u w:val="none"/>
           <w:lang w:val="en-US"/>
         </w:rPr>
@@ -7400,16 +7314,16 @@
       <w:proofErr w:type="spellEnd"/>
       <w:r>
         <w:rPr>
-          <w:color w:val="auto"/>
-          <w:u w:val="none"/>
-          <w:lang w:val="en-US"/>
-        </w:rPr>
-        <w:t xml:space="preserve"> </w:t>
-      </w:r>
-      <w:proofErr w:type="spellStart"/>
-      <w:r>
-        <w:rPr>
-          <w:color w:val="auto"/>
+          <w:color w:val="000000" w:themeColor="text1"/>
+          <w:u w:val="none"/>
+          <w:lang w:val="en-US"/>
+        </w:rPr>
+        <w:t xml:space="preserve"> </w:t>
+      </w:r>
+      <w:proofErr w:type="spellStart"/>
+      <w:r>
+        <w:rPr>
+          <w:color w:val="000000" w:themeColor="text1"/>
           <w:u w:val="none"/>
           <w:lang w:val="en-US"/>
         </w:rPr>
@@ -7418,7 +7332,7 @@
       <w:proofErr w:type="spellEnd"/>
       <w:r>
         <w:rPr>
-          <w:color w:val="auto"/>
+          <w:color w:val="000000" w:themeColor="text1"/>
           <w:u w:val="none"/>
           <w:lang w:val="en-US"/>
         </w:rPr>
@@ -7427,7 +7341,7 @@
       <w:proofErr w:type="spellStart"/>
       <w:r>
         <w:rPr>
-          <w:color w:val="auto"/>
+          <w:color w:val="000000" w:themeColor="text1"/>
           <w:u w:val="none"/>
           <w:lang w:val="en-US"/>
         </w:rPr>
@@ -7436,16 +7350,16 @@
       <w:proofErr w:type="spellEnd"/>
       <w:r>
         <w:rPr>
-          <w:color w:val="auto"/>
-          <w:u w:val="none"/>
-          <w:lang w:val="en-US"/>
-        </w:rPr>
-        <w:t xml:space="preserve"> </w:t>
-      </w:r>
-      <w:proofErr w:type="spellStart"/>
-      <w:r>
-        <w:rPr>
-          <w:color w:val="auto"/>
+          <w:color w:val="000000" w:themeColor="text1"/>
+          <w:u w:val="none"/>
+          <w:lang w:val="en-US"/>
+        </w:rPr>
+        <w:t xml:space="preserve"> </w:t>
+      </w:r>
+      <w:proofErr w:type="spellStart"/>
+      <w:r>
+        <w:rPr>
+          <w:color w:val="000000" w:themeColor="text1"/>
           <w:u w:val="none"/>
           <w:lang w:val="en-US"/>
         </w:rPr>
@@ -7454,16 +7368,16 @@
       <w:proofErr w:type="spellEnd"/>
       <w:r>
         <w:rPr>
-          <w:color w:val="auto"/>
-          <w:u w:val="none"/>
-          <w:lang w:val="en-US"/>
-        </w:rPr>
-        <w:t xml:space="preserve"> </w:t>
-      </w:r>
-      <w:proofErr w:type="spellStart"/>
-      <w:r>
-        <w:rPr>
-          <w:color w:val="auto"/>
+          <w:color w:val="000000" w:themeColor="text1"/>
+          <w:u w:val="none"/>
+          <w:lang w:val="en-US"/>
+        </w:rPr>
+        <w:t xml:space="preserve"> </w:t>
+      </w:r>
+      <w:proofErr w:type="spellStart"/>
+      <w:r>
+        <w:rPr>
+          <w:color w:val="000000" w:themeColor="text1"/>
           <w:u w:val="none"/>
           <w:lang w:val="en-US"/>
         </w:rPr>
@@ -7472,16 +7386,16 @@
       <w:proofErr w:type="spellEnd"/>
       <w:r>
         <w:rPr>
-          <w:color w:val="auto"/>
-          <w:u w:val="none"/>
-          <w:lang w:val="en-US"/>
-        </w:rPr>
-        <w:t xml:space="preserve"> </w:t>
-      </w:r>
-      <w:proofErr w:type="spellStart"/>
-      <w:r>
-        <w:rPr>
-          <w:color w:val="auto"/>
+          <w:color w:val="000000" w:themeColor="text1"/>
+          <w:u w:val="none"/>
+          <w:lang w:val="en-US"/>
+        </w:rPr>
+        <w:t xml:space="preserve"> </w:t>
+      </w:r>
+      <w:proofErr w:type="spellStart"/>
+      <w:r>
+        <w:rPr>
+          <w:color w:val="000000" w:themeColor="text1"/>
           <w:u w:val="none"/>
           <w:lang w:val="en-US"/>
         </w:rPr>
@@ -7490,16 +7404,16 @@
       <w:proofErr w:type="spellEnd"/>
       <w:r>
         <w:rPr>
-          <w:color w:val="auto"/>
-          <w:u w:val="none"/>
-          <w:lang w:val="en-US"/>
-        </w:rPr>
-        <w:t xml:space="preserve"> </w:t>
-      </w:r>
-      <w:proofErr w:type="spellStart"/>
-      <w:r>
-        <w:rPr>
-          <w:color w:val="auto"/>
+          <w:color w:val="000000" w:themeColor="text1"/>
+          <w:u w:val="none"/>
+          <w:lang w:val="en-US"/>
+        </w:rPr>
+        <w:t xml:space="preserve"> </w:t>
+      </w:r>
+      <w:proofErr w:type="spellStart"/>
+      <w:r>
+        <w:rPr>
+          <w:color w:val="000000" w:themeColor="text1"/>
           <w:u w:val="none"/>
           <w:lang w:val="en-US"/>
         </w:rPr>
@@ -7508,16 +7422,16 @@
       <w:proofErr w:type="spellEnd"/>
       <w:r>
         <w:rPr>
-          <w:color w:val="auto"/>
-          <w:u w:val="none"/>
-          <w:lang w:val="en-US"/>
-        </w:rPr>
-        <w:t xml:space="preserve"> </w:t>
-      </w:r>
-      <w:proofErr w:type="spellStart"/>
-      <w:r>
-        <w:rPr>
-          <w:color w:val="auto"/>
+          <w:color w:val="000000" w:themeColor="text1"/>
+          <w:u w:val="none"/>
+          <w:lang w:val="en-US"/>
+        </w:rPr>
+        <w:t xml:space="preserve"> </w:t>
+      </w:r>
+      <w:proofErr w:type="spellStart"/>
+      <w:r>
+        <w:rPr>
+          <w:color w:val="000000" w:themeColor="text1"/>
           <w:u w:val="none"/>
           <w:lang w:val="en-US"/>
         </w:rPr>
@@ -7526,16 +7440,16 @@
       <w:proofErr w:type="spellEnd"/>
       <w:r>
         <w:rPr>
-          <w:color w:val="auto"/>
-          <w:u w:val="none"/>
-          <w:lang w:val="en-US"/>
-        </w:rPr>
-        <w:t xml:space="preserve"> </w:t>
-      </w:r>
-      <w:proofErr w:type="spellStart"/>
-      <w:r>
-        <w:rPr>
-          <w:color w:val="auto"/>
+          <w:color w:val="000000" w:themeColor="text1"/>
+          <w:u w:val="none"/>
+          <w:lang w:val="en-US"/>
+        </w:rPr>
+        <w:t xml:space="preserve"> </w:t>
+      </w:r>
+      <w:proofErr w:type="spellStart"/>
+      <w:r>
+        <w:rPr>
+          <w:color w:val="000000" w:themeColor="text1"/>
           <w:u w:val="none"/>
           <w:lang w:val="en-US"/>
         </w:rPr>
@@ -7544,7 +7458,7 @@
       <w:proofErr w:type="spellEnd"/>
       <w:r>
         <w:rPr>
-          <w:color w:val="auto"/>
+          <w:color w:val="000000" w:themeColor="text1"/>
           <w:u w:val="none"/>
           <w:lang w:val="en-US"/>
         </w:rPr>
@@ -7554,7 +7468,7 @@
       <w:proofErr w:type="gramStart"/>
       <w:r>
         <w:rPr>
-          <w:color w:val="auto"/>
+          <w:color w:val="000000" w:themeColor="text1"/>
           <w:u w:val="none"/>
           <w:lang w:val="en-US"/>
         </w:rPr>
@@ -7563,7 +7477,7 @@
       <w:proofErr w:type="spellEnd"/>
       <w:r>
         <w:rPr>
-          <w:color w:val="auto"/>
+          <w:color w:val="000000" w:themeColor="text1"/>
           <w:u w:val="none"/>
           <w:lang w:val="en-US"/>
         </w:rPr>
@@ -7581,15 +7495,15 @@
         <w:spacing w:line="360" w:lineRule="auto"/>
         <w:ind w:left="709" w:hanging="709"/>
         <w:rPr>
-          <w:color w:val="auto"/>
-          <w:u w:val="none"/>
-          <w:lang w:val="en-US"/>
-        </w:rPr>
-      </w:pPr>
-      <w:proofErr w:type="spellStart"/>
-      <w:r>
-        <w:rPr>
-          <w:color w:val="auto"/>
+          <w:color w:val="000000" w:themeColor="text1"/>
+          <w:u w:val="none"/>
+          <w:lang w:val="en-US"/>
+        </w:rPr>
+      </w:pPr>
+      <w:proofErr w:type="spellStart"/>
+      <w:r>
+        <w:rPr>
+          <w:color w:val="000000" w:themeColor="text1"/>
           <w:u w:val="none"/>
           <w:lang w:val="en-US"/>
         </w:rPr>
@@ -7598,16 +7512,16 @@
       <w:proofErr w:type="spellEnd"/>
       <w:r>
         <w:rPr>
-          <w:color w:val="auto"/>
-          <w:u w:val="none"/>
-          <w:lang w:val="en-US"/>
-        </w:rPr>
-        <w:t xml:space="preserve"> </w:t>
-      </w:r>
-      <w:proofErr w:type="spellStart"/>
-      <w:r>
-        <w:rPr>
-          <w:color w:val="auto"/>
+          <w:color w:val="000000" w:themeColor="text1"/>
+          <w:u w:val="none"/>
+          <w:lang w:val="en-US"/>
+        </w:rPr>
+        <w:t xml:space="preserve"> </w:t>
+      </w:r>
+      <w:proofErr w:type="spellStart"/>
+      <w:r>
+        <w:rPr>
+          <w:color w:val="000000" w:themeColor="text1"/>
           <w:u w:val="none"/>
           <w:lang w:val="en-US"/>
         </w:rPr>
@@ -7622,15 +7536,15 @@
         <w:ind w:left="709"/>
         <w:jc w:val="both"/>
         <w:rPr>
-          <w:color w:val="auto"/>
-          <w:u w:val="none"/>
-          <w:lang w:val="en-US"/>
-        </w:rPr>
-      </w:pPr>
-      <w:proofErr w:type="spellStart"/>
-      <w:r>
-        <w:rPr>
-          <w:color w:val="auto"/>
+          <w:color w:val="000000" w:themeColor="text1"/>
+          <w:u w:val="none"/>
+          <w:lang w:val="en-US"/>
+        </w:rPr>
+      </w:pPr>
+      <w:proofErr w:type="spellStart"/>
+      <w:r>
+        <w:rPr>
+          <w:color w:val="000000" w:themeColor="text1"/>
           <w:u w:val="none"/>
           <w:lang w:val="en-US"/>
         </w:rPr>
@@ -7639,16 +7553,16 @@
       <w:proofErr w:type="spellEnd"/>
       <w:r>
         <w:rPr>
-          <w:color w:val="auto"/>
-          <w:u w:val="none"/>
-          <w:lang w:val="en-US"/>
-        </w:rPr>
-        <w:t xml:space="preserve"> </w:t>
-      </w:r>
-      <w:proofErr w:type="spellStart"/>
-      <w:r>
-        <w:rPr>
-          <w:color w:val="auto"/>
+          <w:color w:val="000000" w:themeColor="text1"/>
+          <w:u w:val="none"/>
+          <w:lang w:val="en-US"/>
+        </w:rPr>
+        <w:t xml:space="preserve"> </w:t>
+      </w:r>
+      <w:proofErr w:type="spellStart"/>
+      <w:r>
+        <w:rPr>
+          <w:color w:val="000000" w:themeColor="text1"/>
           <w:u w:val="none"/>
           <w:lang w:val="en-US"/>
         </w:rPr>
@@ -7657,16 +7571,16 @@
       <w:proofErr w:type="spellEnd"/>
       <w:r>
         <w:rPr>
-          <w:color w:val="auto"/>
-          <w:u w:val="none"/>
-          <w:lang w:val="en-US"/>
-        </w:rPr>
-        <w:t xml:space="preserve"> </w:t>
-      </w:r>
-      <w:proofErr w:type="spellStart"/>
-      <w:r>
-        <w:rPr>
-          <w:color w:val="auto"/>
+          <w:color w:val="000000" w:themeColor="text1"/>
+          <w:u w:val="none"/>
+          <w:lang w:val="en-US"/>
+        </w:rPr>
+        <w:t xml:space="preserve"> </w:t>
+      </w:r>
+      <w:proofErr w:type="spellStart"/>
+      <w:r>
+        <w:rPr>
+          <w:color w:val="000000" w:themeColor="text1"/>
           <w:u w:val="none"/>
           <w:lang w:val="en-US"/>
         </w:rPr>
@@ -7675,16 +7589,16 @@
       <w:proofErr w:type="spellEnd"/>
       <w:r>
         <w:rPr>
-          <w:color w:val="auto"/>
-          <w:u w:val="none"/>
-          <w:lang w:val="en-US"/>
-        </w:rPr>
-        <w:t xml:space="preserve"> </w:t>
-      </w:r>
-      <w:proofErr w:type="spellStart"/>
-      <w:r>
-        <w:rPr>
-          <w:color w:val="auto"/>
+          <w:color w:val="000000" w:themeColor="text1"/>
+          <w:u w:val="none"/>
+          <w:lang w:val="en-US"/>
+        </w:rPr>
+        <w:t xml:space="preserve"> </w:t>
+      </w:r>
+      <w:proofErr w:type="spellStart"/>
+      <w:r>
+        <w:rPr>
+          <w:color w:val="000000" w:themeColor="text1"/>
           <w:u w:val="none"/>
           <w:lang w:val="en-US"/>
         </w:rPr>
@@ -7693,16 +7607,16 @@
       <w:proofErr w:type="spellEnd"/>
       <w:r>
         <w:rPr>
-          <w:color w:val="auto"/>
-          <w:u w:val="none"/>
-          <w:lang w:val="en-US"/>
-        </w:rPr>
-        <w:t xml:space="preserve"> </w:t>
-      </w:r>
-      <w:proofErr w:type="spellStart"/>
-      <w:r>
-        <w:rPr>
-          <w:color w:val="auto"/>
+          <w:color w:val="000000" w:themeColor="text1"/>
+          <w:u w:val="none"/>
+          <w:lang w:val="en-US"/>
+        </w:rPr>
+        <w:t xml:space="preserve"> </w:t>
+      </w:r>
+      <w:proofErr w:type="spellStart"/>
+      <w:r>
+        <w:rPr>
+          <w:color w:val="000000" w:themeColor="text1"/>
           <w:u w:val="none"/>
           <w:lang w:val="en-US"/>
         </w:rPr>
@@ -7711,16 +7625,16 @@
       <w:proofErr w:type="spellEnd"/>
       <w:r>
         <w:rPr>
-          <w:color w:val="auto"/>
-          <w:u w:val="none"/>
-          <w:lang w:val="en-US"/>
-        </w:rPr>
-        <w:t xml:space="preserve"> </w:t>
-      </w:r>
-      <w:proofErr w:type="spellStart"/>
-      <w:r>
-        <w:rPr>
-          <w:color w:val="auto"/>
+          <w:color w:val="000000" w:themeColor="text1"/>
+          <w:u w:val="none"/>
+          <w:lang w:val="en-US"/>
+        </w:rPr>
+        <w:t xml:space="preserve"> </w:t>
+      </w:r>
+      <w:proofErr w:type="spellStart"/>
+      <w:r>
+        <w:rPr>
+          <w:color w:val="000000" w:themeColor="text1"/>
           <w:u w:val="none"/>
           <w:lang w:val="en-US"/>
         </w:rPr>
@@ -7729,16 +7643,16 @@
       <w:proofErr w:type="spellEnd"/>
       <w:r>
         <w:rPr>
-          <w:color w:val="auto"/>
-          <w:u w:val="none"/>
-          <w:lang w:val="en-US"/>
-        </w:rPr>
-        <w:t xml:space="preserve"> </w:t>
-      </w:r>
-      <w:proofErr w:type="spellStart"/>
-      <w:r>
-        <w:rPr>
-          <w:color w:val="auto"/>
+          <w:color w:val="000000" w:themeColor="text1"/>
+          <w:u w:val="none"/>
+          <w:lang w:val="en-US"/>
+        </w:rPr>
+        <w:t xml:space="preserve"> </w:t>
+      </w:r>
+      <w:proofErr w:type="spellStart"/>
+      <w:r>
+        <w:rPr>
+          <w:color w:val="000000" w:themeColor="text1"/>
           <w:u w:val="none"/>
           <w:lang w:val="en-US"/>
         </w:rPr>
@@ -7747,16 +7661,16 @@
       <w:proofErr w:type="spellEnd"/>
       <w:r>
         <w:rPr>
-          <w:color w:val="auto"/>
-          <w:u w:val="none"/>
-          <w:lang w:val="en-US"/>
-        </w:rPr>
-        <w:t xml:space="preserve"> </w:t>
-      </w:r>
-      <w:proofErr w:type="spellStart"/>
-      <w:r>
-        <w:rPr>
-          <w:color w:val="auto"/>
+          <w:color w:val="000000" w:themeColor="text1"/>
+          <w:u w:val="none"/>
+          <w:lang w:val="en-US"/>
+        </w:rPr>
+        <w:t xml:space="preserve"> </w:t>
+      </w:r>
+      <w:proofErr w:type="spellStart"/>
+      <w:r>
+        <w:rPr>
+          <w:color w:val="000000" w:themeColor="text1"/>
           <w:u w:val="none"/>
           <w:lang w:val="en-US"/>
         </w:rPr>
@@ -7765,16 +7679,16 @@
       <w:proofErr w:type="spellEnd"/>
       <w:r>
         <w:rPr>
-          <w:color w:val="auto"/>
-          <w:u w:val="none"/>
-          <w:lang w:val="en-US"/>
-        </w:rPr>
-        <w:t xml:space="preserve"> </w:t>
-      </w:r>
-      <w:proofErr w:type="spellStart"/>
-      <w:r>
-        <w:rPr>
-          <w:color w:val="auto"/>
+          <w:color w:val="000000" w:themeColor="text1"/>
+          <w:u w:val="none"/>
+          <w:lang w:val="en-US"/>
+        </w:rPr>
+        <w:t xml:space="preserve"> </w:t>
+      </w:r>
+      <w:proofErr w:type="spellStart"/>
+      <w:r>
+        <w:rPr>
+          <w:color w:val="000000" w:themeColor="text1"/>
           <w:u w:val="none"/>
           <w:lang w:val="en-US"/>
         </w:rPr>
@@ -7783,16 +7697,16 @@
       <w:proofErr w:type="spellEnd"/>
       <w:r>
         <w:rPr>
-          <w:color w:val="auto"/>
-          <w:u w:val="none"/>
-          <w:lang w:val="en-US"/>
-        </w:rPr>
-        <w:t xml:space="preserve"> </w:t>
-      </w:r>
-      <w:proofErr w:type="spellStart"/>
-      <w:r>
-        <w:rPr>
-          <w:color w:val="auto"/>
+          <w:color w:val="000000" w:themeColor="text1"/>
+          <w:u w:val="none"/>
+          <w:lang w:val="en-US"/>
+        </w:rPr>
+        <w:t xml:space="preserve"> </w:t>
+      </w:r>
+      <w:proofErr w:type="spellStart"/>
+      <w:r>
+        <w:rPr>
+          <w:color w:val="000000" w:themeColor="text1"/>
           <w:u w:val="none"/>
           <w:lang w:val="en-US"/>
         </w:rPr>
@@ -7801,7 +7715,7 @@
       <w:proofErr w:type="spellEnd"/>
       <w:r>
         <w:rPr>
-          <w:color w:val="auto"/>
+          <w:color w:val="000000" w:themeColor="text1"/>
           <w:u w:val="none"/>
           <w:lang w:val="en-US"/>
         </w:rPr>
@@ -7810,7 +7724,7 @@
       <w:proofErr w:type="spellStart"/>
       <w:r>
         <w:rPr>
-          <w:color w:val="auto"/>
+          <w:color w:val="000000" w:themeColor="text1"/>
           <w:u w:val="none"/>
           <w:lang w:val="en-US"/>
         </w:rPr>
@@ -7819,16 +7733,16 @@
       <w:proofErr w:type="spellEnd"/>
       <w:r>
         <w:rPr>
-          <w:color w:val="auto"/>
-          <w:u w:val="none"/>
-          <w:lang w:val="en-US"/>
-        </w:rPr>
-        <w:t xml:space="preserve"> </w:t>
-      </w:r>
-      <w:proofErr w:type="spellStart"/>
-      <w:r>
-        <w:rPr>
-          <w:color w:val="auto"/>
+          <w:color w:val="000000" w:themeColor="text1"/>
+          <w:u w:val="none"/>
+          <w:lang w:val="en-US"/>
+        </w:rPr>
+        <w:t xml:space="preserve"> </w:t>
+      </w:r>
+      <w:proofErr w:type="spellStart"/>
+      <w:r>
+        <w:rPr>
+          <w:color w:val="000000" w:themeColor="text1"/>
           <w:u w:val="none"/>
           <w:lang w:val="en-US"/>
         </w:rPr>
@@ -7837,16 +7751,16 @@
       <w:proofErr w:type="spellEnd"/>
       <w:r>
         <w:rPr>
-          <w:color w:val="auto"/>
-          <w:u w:val="none"/>
-          <w:lang w:val="en-US"/>
-        </w:rPr>
-        <w:t xml:space="preserve"> </w:t>
-      </w:r>
-      <w:proofErr w:type="spellStart"/>
-      <w:r>
-        <w:rPr>
-          <w:color w:val="auto"/>
+          <w:color w:val="000000" w:themeColor="text1"/>
+          <w:u w:val="none"/>
+          <w:lang w:val="en-US"/>
+        </w:rPr>
+        <w:t xml:space="preserve"> </w:t>
+      </w:r>
+      <w:proofErr w:type="spellStart"/>
+      <w:r>
+        <w:rPr>
+          <w:color w:val="000000" w:themeColor="text1"/>
           <w:u w:val="none"/>
           <w:lang w:val="en-US"/>
         </w:rPr>
@@ -7855,16 +7769,16 @@
       <w:proofErr w:type="spellEnd"/>
       <w:r>
         <w:rPr>
-          <w:color w:val="auto"/>
-          <w:u w:val="none"/>
-          <w:lang w:val="en-US"/>
-        </w:rPr>
-        <w:t xml:space="preserve"> </w:t>
-      </w:r>
-      <w:proofErr w:type="spellStart"/>
-      <w:r>
-        <w:rPr>
-          <w:color w:val="auto"/>
+          <w:color w:val="000000" w:themeColor="text1"/>
+          <w:u w:val="none"/>
+          <w:lang w:val="en-US"/>
+        </w:rPr>
+        <w:t xml:space="preserve"> </w:t>
+      </w:r>
+      <w:proofErr w:type="spellStart"/>
+      <w:r>
+        <w:rPr>
+          <w:color w:val="000000" w:themeColor="text1"/>
           <w:u w:val="none"/>
           <w:lang w:val="en-US"/>
         </w:rPr>
@@ -7873,16 +7787,16 @@
       <w:proofErr w:type="spellEnd"/>
       <w:r>
         <w:rPr>
-          <w:color w:val="auto"/>
-          <w:u w:val="none"/>
-          <w:lang w:val="en-US"/>
-        </w:rPr>
-        <w:t xml:space="preserve"> </w:t>
-      </w:r>
-      <w:proofErr w:type="spellStart"/>
-      <w:r>
-        <w:rPr>
-          <w:color w:val="auto"/>
+          <w:color w:val="000000" w:themeColor="text1"/>
+          <w:u w:val="none"/>
+          <w:lang w:val="en-US"/>
+        </w:rPr>
+        <w:t xml:space="preserve"> </w:t>
+      </w:r>
+      <w:proofErr w:type="spellStart"/>
+      <w:r>
+        <w:rPr>
+          <w:color w:val="000000" w:themeColor="text1"/>
           <w:u w:val="none"/>
           <w:lang w:val="en-US"/>
         </w:rPr>
@@ -7891,7 +7805,7 @@
       <w:proofErr w:type="spellEnd"/>
       <w:r>
         <w:rPr>
-          <w:color w:val="auto"/>
+          <w:color w:val="000000" w:themeColor="text1"/>
           <w:u w:val="none"/>
           <w:lang w:val="en-US"/>
         </w:rPr>
@@ -7900,7 +7814,7 @@
       <w:proofErr w:type="spellStart"/>
       <w:r>
         <w:rPr>
-          <w:color w:val="auto"/>
+          <w:color w:val="000000" w:themeColor="text1"/>
           <w:u w:val="none"/>
           <w:lang w:val="en-US"/>
         </w:rPr>
@@ -7909,16 +7823,16 @@
       <w:proofErr w:type="spellEnd"/>
       <w:r>
         <w:rPr>
-          <w:color w:val="auto"/>
-          <w:u w:val="none"/>
-          <w:lang w:val="en-US"/>
-        </w:rPr>
-        <w:t xml:space="preserve"> </w:t>
-      </w:r>
-      <w:proofErr w:type="spellStart"/>
-      <w:r>
-        <w:rPr>
-          <w:color w:val="auto"/>
+          <w:color w:val="000000" w:themeColor="text1"/>
+          <w:u w:val="none"/>
+          <w:lang w:val="en-US"/>
+        </w:rPr>
+        <w:t xml:space="preserve"> </w:t>
+      </w:r>
+      <w:proofErr w:type="spellStart"/>
+      <w:r>
+        <w:rPr>
+          <w:color w:val="000000" w:themeColor="text1"/>
           <w:u w:val="none"/>
           <w:lang w:val="en-US"/>
         </w:rPr>
@@ -7927,16 +7841,16 @@
       <w:proofErr w:type="spellEnd"/>
       <w:r>
         <w:rPr>
-          <w:color w:val="auto"/>
-          <w:u w:val="none"/>
-          <w:lang w:val="en-US"/>
-        </w:rPr>
-        <w:t xml:space="preserve"> </w:t>
-      </w:r>
-      <w:proofErr w:type="spellStart"/>
-      <w:r>
-        <w:rPr>
-          <w:color w:val="auto"/>
+          <w:color w:val="000000" w:themeColor="text1"/>
+          <w:u w:val="none"/>
+          <w:lang w:val="en-US"/>
+        </w:rPr>
+        <w:t xml:space="preserve"> </w:t>
+      </w:r>
+      <w:proofErr w:type="spellStart"/>
+      <w:r>
+        <w:rPr>
+          <w:color w:val="000000" w:themeColor="text1"/>
           <w:u w:val="none"/>
           <w:lang w:val="en-US"/>
         </w:rPr>
@@ -7945,16 +7859,16 @@
       <w:proofErr w:type="spellEnd"/>
       <w:r>
         <w:rPr>
-          <w:color w:val="auto"/>
-          <w:u w:val="none"/>
-          <w:lang w:val="en-US"/>
-        </w:rPr>
-        <w:t xml:space="preserve"> </w:t>
-      </w:r>
-      <w:proofErr w:type="spellStart"/>
-      <w:r>
-        <w:rPr>
-          <w:color w:val="auto"/>
+          <w:color w:val="000000" w:themeColor="text1"/>
+          <w:u w:val="none"/>
+          <w:lang w:val="en-US"/>
+        </w:rPr>
+        <w:t xml:space="preserve"> </w:t>
+      </w:r>
+      <w:proofErr w:type="spellStart"/>
+      <w:r>
+        <w:rPr>
+          <w:color w:val="000000" w:themeColor="text1"/>
           <w:u w:val="none"/>
           <w:lang w:val="en-US"/>
         </w:rPr>
@@ -7963,16 +7877,16 @@
       <w:proofErr w:type="spellEnd"/>
       <w:r>
         <w:rPr>
-          <w:color w:val="auto"/>
-          <w:u w:val="none"/>
-          <w:lang w:val="en-US"/>
-        </w:rPr>
-        <w:t xml:space="preserve"> </w:t>
-      </w:r>
-      <w:proofErr w:type="spellStart"/>
-      <w:r>
-        <w:rPr>
-          <w:color w:val="auto"/>
+          <w:color w:val="000000" w:themeColor="text1"/>
+          <w:u w:val="none"/>
+          <w:lang w:val="en-US"/>
+        </w:rPr>
+        <w:t xml:space="preserve"> </w:t>
+      </w:r>
+      <w:proofErr w:type="spellStart"/>
+      <w:r>
+        <w:rPr>
+          <w:color w:val="000000" w:themeColor="text1"/>
           <w:u w:val="none"/>
           <w:lang w:val="en-US"/>
         </w:rPr>
@@ -7981,16 +7895,16 @@
       <w:proofErr w:type="spellEnd"/>
       <w:r>
         <w:rPr>
-          <w:color w:val="auto"/>
-          <w:u w:val="none"/>
-          <w:lang w:val="en-US"/>
-        </w:rPr>
-        <w:t xml:space="preserve"> </w:t>
-      </w:r>
-      <w:proofErr w:type="spellStart"/>
-      <w:r>
-        <w:rPr>
-          <w:color w:val="auto"/>
+          <w:color w:val="000000" w:themeColor="text1"/>
+          <w:u w:val="none"/>
+          <w:lang w:val="en-US"/>
+        </w:rPr>
+        <w:t xml:space="preserve"> </w:t>
+      </w:r>
+      <w:proofErr w:type="spellStart"/>
+      <w:r>
+        <w:rPr>
+          <w:color w:val="000000" w:themeColor="text1"/>
           <w:u w:val="none"/>
           <w:lang w:val="en-US"/>
         </w:rPr>
@@ -7999,7 +7913,7 @@
       <w:proofErr w:type="spellEnd"/>
       <w:r>
         <w:rPr>
-          <w:color w:val="auto"/>
+          <w:color w:val="000000" w:themeColor="text1"/>
           <w:u w:val="none"/>
           <w:lang w:val="en-US"/>
         </w:rPr>
@@ -8008,7 +7922,7 @@
       <w:proofErr w:type="spellStart"/>
       <w:r>
         <w:rPr>
-          <w:color w:val="auto"/>
+          <w:color w:val="000000" w:themeColor="text1"/>
           <w:u w:val="none"/>
           <w:lang w:val="en-US"/>
         </w:rPr>
@@ -8017,16 +7931,16 @@
       <w:proofErr w:type="spellEnd"/>
       <w:r>
         <w:rPr>
-          <w:color w:val="auto"/>
-          <w:u w:val="none"/>
-          <w:lang w:val="en-US"/>
-        </w:rPr>
-        <w:t xml:space="preserve"> </w:t>
-      </w:r>
-      <w:proofErr w:type="spellStart"/>
-      <w:r>
-        <w:rPr>
-          <w:color w:val="auto"/>
+          <w:color w:val="000000" w:themeColor="text1"/>
+          <w:u w:val="none"/>
+          <w:lang w:val="en-US"/>
+        </w:rPr>
+        <w:t xml:space="preserve"> </w:t>
+      </w:r>
+      <w:proofErr w:type="spellStart"/>
+      <w:r>
+        <w:rPr>
+          <w:color w:val="000000" w:themeColor="text1"/>
           <w:u w:val="none"/>
           <w:lang w:val="en-US"/>
         </w:rPr>
@@ -8035,7 +7949,7 @@
       <w:proofErr w:type="spellEnd"/>
       <w:r>
         <w:rPr>
-          <w:color w:val="auto"/>
+          <w:color w:val="000000" w:themeColor="text1"/>
           <w:u w:val="none"/>
           <w:lang w:val="en-US"/>
         </w:rPr>
@@ -8045,7 +7959,7 @@
       <w:proofErr w:type="gramStart"/>
       <w:r>
         <w:rPr>
-          <w:color w:val="auto"/>
+          <w:color w:val="000000" w:themeColor="text1"/>
           <w:u w:val="none"/>
           <w:lang w:val="en-US"/>
         </w:rPr>
@@ -8055,19 +7969,11 @@
       <w:proofErr w:type="gramEnd"/>
       <w:r>
         <w:rPr>
-          <w:color w:val="auto"/>
-          <w:u w:val="none"/>
-          <w:lang w:val="en-US"/>
-        </w:rPr>
-        <w:t xml:space="preserve"> </w:t>
-      </w:r>
-      <w:r>
-        <w:rPr>
-          <w:color w:val="auto"/>
-          <w:u w:val="none"/>
-          <w:lang w:val="en-US"/>
-        </w:rPr>
-        <w:t>Indonesia.</w:t>
+          <w:color w:val="000000" w:themeColor="text1"/>
+          <w:u w:val="none"/>
+          <w:lang w:val="en-US"/>
+        </w:rPr>
+        <w:t xml:space="preserve"> Indonesia.</w:t>
       </w:r>
     </w:p>
     <w:p>
@@ -8077,7 +7983,7 @@
         <w:ind w:left="709"/>
         <w:jc w:val="both"/>
         <w:rPr>
-          <w:color w:val="auto"/>
+          <w:color w:val="000000" w:themeColor="text1"/>
           <w:u w:val="none"/>
           <w:lang w:val="en-US"/>
         </w:rPr>
@@ -8093,15 +7999,15 @@
         <w:spacing w:line="360" w:lineRule="auto"/>
         <w:ind w:left="709" w:hanging="709"/>
         <w:rPr>
-          <w:color w:val="auto"/>
-          <w:u w:val="none"/>
-          <w:lang w:val="en-US"/>
-        </w:rPr>
-      </w:pPr>
-      <w:proofErr w:type="spellStart"/>
-      <w:r>
-        <w:rPr>
-          <w:color w:val="auto"/>
+          <w:color w:val="000000" w:themeColor="text1"/>
+          <w:u w:val="none"/>
+          <w:lang w:val="en-US"/>
+        </w:rPr>
+      </w:pPr>
+      <w:proofErr w:type="spellStart"/>
+      <w:r>
+        <w:rPr>
+          <w:color w:val="000000" w:themeColor="text1"/>
           <w:u w:val="none"/>
           <w:lang w:val="en-US"/>
         </w:rPr>
@@ -8116,15 +8022,15 @@
         <w:ind w:left="709"/>
         <w:jc w:val="both"/>
         <w:rPr>
-          <w:color w:val="auto"/>
-          <w:u w:val="none"/>
-          <w:lang w:val="en-US"/>
-        </w:rPr>
-      </w:pPr>
-      <w:proofErr w:type="spellStart"/>
-      <w:r>
-        <w:rPr>
-          <w:color w:val="auto"/>
+          <w:color w:val="000000" w:themeColor="text1"/>
+          <w:u w:val="none"/>
+          <w:lang w:val="en-US"/>
+        </w:rPr>
+      </w:pPr>
+      <w:proofErr w:type="spellStart"/>
+      <w:r>
+        <w:rPr>
+          <w:color w:val="000000" w:themeColor="text1"/>
           <w:u w:val="none"/>
           <w:lang w:val="en-US"/>
         </w:rPr>
@@ -8133,16 +8039,16 @@
       <w:proofErr w:type="spellEnd"/>
       <w:r>
         <w:rPr>
-          <w:color w:val="auto"/>
-          <w:u w:val="none"/>
-          <w:lang w:val="en-US"/>
-        </w:rPr>
-        <w:t xml:space="preserve"> </w:t>
-      </w:r>
-      <w:proofErr w:type="spellStart"/>
-      <w:r>
-        <w:rPr>
-          <w:color w:val="auto"/>
+          <w:color w:val="000000" w:themeColor="text1"/>
+          <w:u w:val="none"/>
+          <w:lang w:val="en-US"/>
+        </w:rPr>
+        <w:t xml:space="preserve"> </w:t>
+      </w:r>
+      <w:proofErr w:type="spellStart"/>
+      <w:r>
+        <w:rPr>
+          <w:color w:val="000000" w:themeColor="text1"/>
           <w:u w:val="none"/>
           <w:lang w:val="en-US"/>
         </w:rPr>
@@ -8151,16 +8057,16 @@
       <w:proofErr w:type="spellEnd"/>
       <w:r>
         <w:rPr>
-          <w:color w:val="auto"/>
-          <w:u w:val="none"/>
-          <w:lang w:val="en-US"/>
-        </w:rPr>
-        <w:t xml:space="preserve"> </w:t>
-      </w:r>
-      <w:proofErr w:type="spellStart"/>
-      <w:r>
-        <w:rPr>
-          <w:color w:val="auto"/>
+          <w:color w:val="000000" w:themeColor="text1"/>
+          <w:u w:val="none"/>
+          <w:lang w:val="en-US"/>
+        </w:rPr>
+        <w:t xml:space="preserve"> </w:t>
+      </w:r>
+      <w:proofErr w:type="spellStart"/>
+      <w:r>
+        <w:rPr>
+          <w:color w:val="000000" w:themeColor="text1"/>
           <w:u w:val="none"/>
           <w:lang w:val="en-US"/>
         </w:rPr>
@@ -8169,16 +8075,16 @@
       <w:proofErr w:type="spellEnd"/>
       <w:r>
         <w:rPr>
-          <w:color w:val="auto"/>
-          <w:u w:val="none"/>
-          <w:lang w:val="en-US"/>
-        </w:rPr>
-        <w:t xml:space="preserve"> </w:t>
-      </w:r>
-      <w:proofErr w:type="spellStart"/>
-      <w:r>
-        <w:rPr>
-          <w:color w:val="auto"/>
+          <w:color w:val="000000" w:themeColor="text1"/>
+          <w:u w:val="none"/>
+          <w:lang w:val="en-US"/>
+        </w:rPr>
+        <w:t xml:space="preserve"> </w:t>
+      </w:r>
+      <w:proofErr w:type="spellStart"/>
+      <w:r>
+        <w:rPr>
+          <w:color w:val="000000" w:themeColor="text1"/>
           <w:u w:val="none"/>
           <w:lang w:val="en-US"/>
         </w:rPr>
@@ -8187,7 +8093,7 @@
       <w:proofErr w:type="spellEnd"/>
       <w:r>
         <w:rPr>
-          <w:color w:val="auto"/>
+          <w:color w:val="000000" w:themeColor="text1"/>
           <w:u w:val="none"/>
           <w:lang w:val="en-US"/>
         </w:rPr>
@@ -8196,7 +8102,7 @@
       <w:proofErr w:type="spellStart"/>
       <w:r>
         <w:rPr>
-          <w:color w:val="auto"/>
+          <w:color w:val="000000" w:themeColor="text1"/>
           <w:u w:val="none"/>
           <w:lang w:val="en-US"/>
         </w:rPr>
@@ -8205,16 +8111,16 @@
       <w:proofErr w:type="spellEnd"/>
       <w:r>
         <w:rPr>
-          <w:color w:val="auto"/>
-          <w:u w:val="none"/>
-          <w:lang w:val="en-US"/>
-        </w:rPr>
-        <w:t xml:space="preserve"> </w:t>
-      </w:r>
-      <w:proofErr w:type="spellStart"/>
-      <w:r>
-        <w:rPr>
-          <w:color w:val="auto"/>
+          <w:color w:val="000000" w:themeColor="text1"/>
+          <w:u w:val="none"/>
+          <w:lang w:val="en-US"/>
+        </w:rPr>
+        <w:t xml:space="preserve"> </w:t>
+      </w:r>
+      <w:proofErr w:type="spellStart"/>
+      <w:r>
+        <w:rPr>
+          <w:color w:val="000000" w:themeColor="text1"/>
           <w:u w:val="none"/>
           <w:lang w:val="en-US"/>
         </w:rPr>
@@ -8223,16 +8129,16 @@
       <w:proofErr w:type="spellEnd"/>
       <w:r>
         <w:rPr>
-          <w:color w:val="auto"/>
-          <w:u w:val="none"/>
-          <w:lang w:val="en-US"/>
-        </w:rPr>
-        <w:t xml:space="preserve"> </w:t>
-      </w:r>
-      <w:proofErr w:type="spellStart"/>
-      <w:r>
-        <w:rPr>
-          <w:color w:val="auto"/>
+          <w:color w:val="000000" w:themeColor="text1"/>
+          <w:u w:val="none"/>
+          <w:lang w:val="en-US"/>
+        </w:rPr>
+        <w:t xml:space="preserve"> </w:t>
+      </w:r>
+      <w:proofErr w:type="spellStart"/>
+      <w:r>
+        <w:rPr>
+          <w:color w:val="000000" w:themeColor="text1"/>
           <w:u w:val="none"/>
           <w:lang w:val="en-US"/>
         </w:rPr>
@@ -8241,16 +8147,16 @@
       <w:proofErr w:type="spellEnd"/>
       <w:r>
         <w:rPr>
-          <w:color w:val="auto"/>
-          <w:u w:val="none"/>
-          <w:lang w:val="en-US"/>
-        </w:rPr>
-        <w:t xml:space="preserve"> </w:t>
-      </w:r>
-      <w:proofErr w:type="spellStart"/>
-      <w:r>
-        <w:rPr>
-          <w:color w:val="auto"/>
+          <w:color w:val="000000" w:themeColor="text1"/>
+          <w:u w:val="none"/>
+          <w:lang w:val="en-US"/>
+        </w:rPr>
+        <w:t xml:space="preserve"> </w:t>
+      </w:r>
+      <w:proofErr w:type="spellStart"/>
+      <w:r>
+        <w:rPr>
+          <w:color w:val="000000" w:themeColor="text1"/>
           <w:u w:val="none"/>
           <w:lang w:val="en-US"/>
         </w:rPr>
@@ -8259,16 +8165,16 @@
       <w:proofErr w:type="spellEnd"/>
       <w:r>
         <w:rPr>
-          <w:color w:val="auto"/>
-          <w:u w:val="none"/>
-          <w:lang w:val="en-US"/>
-        </w:rPr>
-        <w:t xml:space="preserve"> </w:t>
-      </w:r>
-      <w:proofErr w:type="spellStart"/>
-      <w:r>
-        <w:rPr>
-          <w:color w:val="auto"/>
+          <w:color w:val="000000" w:themeColor="text1"/>
+          <w:u w:val="none"/>
+          <w:lang w:val="en-US"/>
+        </w:rPr>
+        <w:t xml:space="preserve"> </w:t>
+      </w:r>
+      <w:proofErr w:type="spellStart"/>
+      <w:r>
+        <w:rPr>
+          <w:color w:val="000000" w:themeColor="text1"/>
           <w:u w:val="none"/>
           <w:lang w:val="en-US"/>
         </w:rPr>
@@ -8277,16 +8183,16 @@
       <w:proofErr w:type="spellEnd"/>
       <w:r>
         <w:rPr>
-          <w:color w:val="auto"/>
-          <w:u w:val="none"/>
-          <w:lang w:val="en-US"/>
-        </w:rPr>
-        <w:t xml:space="preserve"> </w:t>
-      </w:r>
-      <w:proofErr w:type="spellStart"/>
-      <w:r>
-        <w:rPr>
-          <w:color w:val="auto"/>
+          <w:color w:val="000000" w:themeColor="text1"/>
+          <w:u w:val="none"/>
+          <w:lang w:val="en-US"/>
+        </w:rPr>
+        <w:t xml:space="preserve"> </w:t>
+      </w:r>
+      <w:proofErr w:type="spellStart"/>
+      <w:r>
+        <w:rPr>
+          <w:color w:val="000000" w:themeColor="text1"/>
           <w:u w:val="none"/>
           <w:lang w:val="en-US"/>
         </w:rPr>
@@ -8295,16 +8201,16 @@
       <w:proofErr w:type="spellEnd"/>
       <w:r>
         <w:rPr>
-          <w:color w:val="auto"/>
-          <w:u w:val="none"/>
-          <w:lang w:val="en-US"/>
-        </w:rPr>
-        <w:t xml:space="preserve"> </w:t>
-      </w:r>
-      <w:proofErr w:type="spellStart"/>
-      <w:r>
-        <w:rPr>
-          <w:color w:val="auto"/>
+          <w:color w:val="000000" w:themeColor="text1"/>
+          <w:u w:val="none"/>
+          <w:lang w:val="en-US"/>
+        </w:rPr>
+        <w:t xml:space="preserve"> </w:t>
+      </w:r>
+      <w:proofErr w:type="spellStart"/>
+      <w:r>
+        <w:rPr>
+          <w:color w:val="000000" w:themeColor="text1"/>
           <w:u w:val="none"/>
           <w:lang w:val="en-US"/>
         </w:rPr>
@@ -8313,7 +8219,7 @@
       <w:proofErr w:type="spellEnd"/>
       <w:r>
         <w:rPr>
-          <w:color w:val="auto"/>
+          <w:color w:val="000000" w:themeColor="text1"/>
           <w:u w:val="none"/>
           <w:lang w:val="en-US"/>
         </w:rPr>
@@ -8322,7 +8228,7 @@
       <w:proofErr w:type="spellStart"/>
       <w:r>
         <w:rPr>
-          <w:color w:val="auto"/>
+          <w:color w:val="000000" w:themeColor="text1"/>
           <w:u w:val="none"/>
           <w:lang w:val="en-US"/>
         </w:rPr>
@@ -8331,7 +8237,7 @@
       <w:proofErr w:type="spellEnd"/>
       <w:r>
         <w:rPr>
-          <w:color w:val="auto"/>
+          <w:color w:val="000000" w:themeColor="text1"/>
           <w:u w:val="none"/>
           <w:lang w:val="en-US"/>
         </w:rPr>
@@ -8348,15 +8254,15 @@
         <w:spacing w:line="360" w:lineRule="auto"/>
         <w:ind w:left="709" w:hanging="709"/>
         <w:rPr>
-          <w:color w:val="auto"/>
-          <w:u w:val="none"/>
-          <w:lang w:val="en-US"/>
-        </w:rPr>
-      </w:pPr>
-      <w:proofErr w:type="spellStart"/>
-      <w:r>
-        <w:rPr>
-          <w:color w:val="auto"/>
+          <w:color w:val="000000" w:themeColor="text1"/>
+          <w:u w:val="none"/>
+          <w:lang w:val="en-US"/>
+        </w:rPr>
+      </w:pPr>
+      <w:proofErr w:type="spellStart"/>
+      <w:r>
+        <w:rPr>
+          <w:color w:val="000000" w:themeColor="text1"/>
           <w:u w:val="none"/>
           <w:lang w:val="en-US"/>
         </w:rPr>
@@ -8371,15 +8277,15 @@
         <w:ind w:left="709"/>
         <w:jc w:val="both"/>
         <w:rPr>
-          <w:color w:val="auto"/>
-          <w:u w:val="none"/>
-          <w:lang w:val="en-US"/>
-        </w:rPr>
-      </w:pPr>
-      <w:proofErr w:type="spellStart"/>
-      <w:r>
-        <w:rPr>
-          <w:color w:val="auto"/>
+          <w:color w:val="000000" w:themeColor="text1"/>
+          <w:u w:val="none"/>
+          <w:lang w:val="en-US"/>
+        </w:rPr>
+      </w:pPr>
+      <w:proofErr w:type="spellStart"/>
+      <w:r>
+        <w:rPr>
+          <w:color w:val="000000" w:themeColor="text1"/>
           <w:u w:val="none"/>
           <w:lang w:val="en-US"/>
         </w:rPr>
@@ -8388,16 +8294,16 @@
       <w:proofErr w:type="spellEnd"/>
       <w:r>
         <w:rPr>
-          <w:color w:val="auto"/>
-          <w:u w:val="none"/>
-          <w:lang w:val="en-US"/>
-        </w:rPr>
-        <w:t xml:space="preserve"> </w:t>
-      </w:r>
-      <w:proofErr w:type="spellStart"/>
-      <w:r>
-        <w:rPr>
-          <w:color w:val="auto"/>
+          <w:color w:val="000000" w:themeColor="text1"/>
+          <w:u w:val="none"/>
+          <w:lang w:val="en-US"/>
+        </w:rPr>
+        <w:t xml:space="preserve"> </w:t>
+      </w:r>
+      <w:proofErr w:type="spellStart"/>
+      <w:r>
+        <w:rPr>
+          <w:color w:val="000000" w:themeColor="text1"/>
           <w:u w:val="none"/>
           <w:lang w:val="en-US"/>
         </w:rPr>
@@ -8406,16 +8312,16 @@
       <w:proofErr w:type="spellEnd"/>
       <w:r>
         <w:rPr>
-          <w:color w:val="auto"/>
-          <w:u w:val="none"/>
-          <w:lang w:val="en-US"/>
-        </w:rPr>
-        <w:t xml:space="preserve"> </w:t>
-      </w:r>
-      <w:proofErr w:type="spellStart"/>
-      <w:r>
-        <w:rPr>
-          <w:color w:val="auto"/>
+          <w:color w:val="000000" w:themeColor="text1"/>
+          <w:u w:val="none"/>
+          <w:lang w:val="en-US"/>
+        </w:rPr>
+        <w:t xml:space="preserve"> </w:t>
+      </w:r>
+      <w:proofErr w:type="spellStart"/>
+      <w:r>
+        <w:rPr>
+          <w:color w:val="000000" w:themeColor="text1"/>
           <w:u w:val="none"/>
           <w:lang w:val="en-US"/>
         </w:rPr>
@@ -8424,16 +8330,16 @@
       <w:proofErr w:type="spellEnd"/>
       <w:r>
         <w:rPr>
-          <w:color w:val="auto"/>
-          <w:u w:val="none"/>
-          <w:lang w:val="en-US"/>
-        </w:rPr>
-        <w:t xml:space="preserve"> </w:t>
-      </w:r>
-      <w:proofErr w:type="spellStart"/>
-      <w:r>
-        <w:rPr>
-          <w:color w:val="auto"/>
+          <w:color w:val="000000" w:themeColor="text1"/>
+          <w:u w:val="none"/>
+          <w:lang w:val="en-US"/>
+        </w:rPr>
+        <w:t xml:space="preserve"> </w:t>
+      </w:r>
+      <w:proofErr w:type="spellStart"/>
+      <w:r>
+        <w:rPr>
+          <w:color w:val="000000" w:themeColor="text1"/>
           <w:u w:val="none"/>
           <w:lang w:val="en-US"/>
         </w:rPr>
@@ -8442,7 +8348,7 @@
       <w:proofErr w:type="spellEnd"/>
       <w:r>
         <w:rPr>
-          <w:color w:val="auto"/>
+          <w:color w:val="000000" w:themeColor="text1"/>
           <w:u w:val="none"/>
           <w:lang w:val="en-US"/>
         </w:rPr>
@@ -8451,7 +8357,7 @@
       <w:proofErr w:type="spellStart"/>
       <w:r>
         <w:rPr>
-          <w:color w:val="auto"/>
+          <w:color w:val="000000" w:themeColor="text1"/>
           <w:u w:val="none"/>
           <w:lang w:val="en-US"/>
         </w:rPr>
@@ -8460,16 +8366,16 @@
       <w:proofErr w:type="spellEnd"/>
       <w:r>
         <w:rPr>
-          <w:color w:val="auto"/>
-          <w:u w:val="none"/>
-          <w:lang w:val="en-US"/>
-        </w:rPr>
-        <w:t xml:space="preserve"> </w:t>
-      </w:r>
-      <w:proofErr w:type="spellStart"/>
-      <w:r>
-        <w:rPr>
-          <w:color w:val="auto"/>
+          <w:color w:val="000000" w:themeColor="text1"/>
+          <w:u w:val="none"/>
+          <w:lang w:val="en-US"/>
+        </w:rPr>
+        <w:t xml:space="preserve"> </w:t>
+      </w:r>
+      <w:proofErr w:type="spellStart"/>
+      <w:r>
+        <w:rPr>
+          <w:color w:val="000000" w:themeColor="text1"/>
           <w:u w:val="none"/>
           <w:lang w:val="en-US"/>
         </w:rPr>
@@ -8478,16 +8384,16 @@
       <w:proofErr w:type="spellEnd"/>
       <w:r>
         <w:rPr>
-          <w:color w:val="auto"/>
-          <w:u w:val="none"/>
-          <w:lang w:val="en-US"/>
-        </w:rPr>
-        <w:t xml:space="preserve"> </w:t>
-      </w:r>
-      <w:proofErr w:type="spellStart"/>
-      <w:r>
-        <w:rPr>
-          <w:color w:val="auto"/>
+          <w:color w:val="000000" w:themeColor="text1"/>
+          <w:u w:val="none"/>
+          <w:lang w:val="en-US"/>
+        </w:rPr>
+        <w:t xml:space="preserve"> </w:t>
+      </w:r>
+      <w:proofErr w:type="spellStart"/>
+      <w:r>
+        <w:rPr>
+          <w:color w:val="000000" w:themeColor="text1"/>
           <w:u w:val="none"/>
           <w:lang w:val="en-US"/>
         </w:rPr>
@@ -8496,16 +8402,16 @@
       <w:proofErr w:type="spellEnd"/>
       <w:r>
         <w:rPr>
-          <w:color w:val="auto"/>
-          <w:u w:val="none"/>
-          <w:lang w:val="en-US"/>
-        </w:rPr>
-        <w:t xml:space="preserve"> </w:t>
-      </w:r>
-      <w:proofErr w:type="spellStart"/>
-      <w:r>
-        <w:rPr>
-          <w:color w:val="auto"/>
+          <w:color w:val="000000" w:themeColor="text1"/>
+          <w:u w:val="none"/>
+          <w:lang w:val="en-US"/>
+        </w:rPr>
+        <w:t xml:space="preserve"> </w:t>
+      </w:r>
+      <w:proofErr w:type="spellStart"/>
+      <w:r>
+        <w:rPr>
+          <w:color w:val="000000" w:themeColor="text1"/>
           <w:u w:val="none"/>
           <w:lang w:val="en-US"/>
         </w:rPr>
@@ -8514,16 +8420,16 @@
       <w:proofErr w:type="spellEnd"/>
       <w:r>
         <w:rPr>
-          <w:color w:val="auto"/>
-          <w:u w:val="none"/>
-          <w:lang w:val="en-US"/>
-        </w:rPr>
-        <w:t xml:space="preserve"> </w:t>
-      </w:r>
-      <w:proofErr w:type="spellStart"/>
-      <w:r>
-        <w:rPr>
-          <w:color w:val="auto"/>
+          <w:color w:val="000000" w:themeColor="text1"/>
+          <w:u w:val="none"/>
+          <w:lang w:val="en-US"/>
+        </w:rPr>
+        <w:t xml:space="preserve"> </w:t>
+      </w:r>
+      <w:proofErr w:type="spellStart"/>
+      <w:r>
+        <w:rPr>
+          <w:color w:val="000000" w:themeColor="text1"/>
           <w:u w:val="none"/>
           <w:lang w:val="en-US"/>
         </w:rPr>
@@ -8532,16 +8438,16 @@
       <w:proofErr w:type="spellEnd"/>
       <w:r>
         <w:rPr>
-          <w:color w:val="auto"/>
-          <w:u w:val="none"/>
-          <w:lang w:val="en-US"/>
-        </w:rPr>
-        <w:t xml:space="preserve"> </w:t>
-      </w:r>
-      <w:proofErr w:type="spellStart"/>
-      <w:r>
-        <w:rPr>
-          <w:color w:val="auto"/>
+          <w:color w:val="000000" w:themeColor="text1"/>
+          <w:u w:val="none"/>
+          <w:lang w:val="en-US"/>
+        </w:rPr>
+        <w:t xml:space="preserve"> </w:t>
+      </w:r>
+      <w:proofErr w:type="spellStart"/>
+      <w:r>
+        <w:rPr>
+          <w:color w:val="000000" w:themeColor="text1"/>
           <w:u w:val="none"/>
           <w:lang w:val="en-US"/>
         </w:rPr>
@@ -8550,16 +8456,16 @@
       <w:proofErr w:type="spellEnd"/>
       <w:r>
         <w:rPr>
-          <w:color w:val="auto"/>
-          <w:u w:val="none"/>
-          <w:lang w:val="en-US"/>
-        </w:rPr>
-        <w:t xml:space="preserve"> </w:t>
-      </w:r>
-      <w:proofErr w:type="spellStart"/>
-      <w:r>
-        <w:rPr>
-          <w:color w:val="auto"/>
+          <w:color w:val="000000" w:themeColor="text1"/>
+          <w:u w:val="none"/>
+          <w:lang w:val="en-US"/>
+        </w:rPr>
+        <w:t xml:space="preserve"> </w:t>
+      </w:r>
+      <w:proofErr w:type="spellStart"/>
+      <w:r>
+        <w:rPr>
+          <w:color w:val="000000" w:themeColor="text1"/>
           <w:u w:val="none"/>
           <w:lang w:val="en-US"/>
         </w:rPr>
@@ -8568,16 +8474,16 @@
       <w:proofErr w:type="spellEnd"/>
       <w:r>
         <w:rPr>
-          <w:color w:val="auto"/>
-          <w:u w:val="none"/>
-          <w:lang w:val="en-US"/>
-        </w:rPr>
-        <w:t xml:space="preserve"> </w:t>
-      </w:r>
-      <w:proofErr w:type="spellStart"/>
-      <w:r>
-        <w:rPr>
-          <w:color w:val="auto"/>
+          <w:color w:val="000000" w:themeColor="text1"/>
+          <w:u w:val="none"/>
+          <w:lang w:val="en-US"/>
+        </w:rPr>
+        <w:t xml:space="preserve"> </w:t>
+      </w:r>
+      <w:proofErr w:type="spellStart"/>
+      <w:r>
+        <w:rPr>
+          <w:color w:val="000000" w:themeColor="text1"/>
           <w:u w:val="none"/>
           <w:lang w:val="en-US"/>
         </w:rPr>
@@ -8586,16 +8492,16 @@
       <w:proofErr w:type="spellEnd"/>
       <w:r>
         <w:rPr>
-          <w:color w:val="auto"/>
-          <w:u w:val="none"/>
-          <w:lang w:val="en-US"/>
-        </w:rPr>
-        <w:t xml:space="preserve"> </w:t>
-      </w:r>
-      <w:proofErr w:type="spellStart"/>
-      <w:r>
-        <w:rPr>
-          <w:color w:val="auto"/>
+          <w:color w:val="000000" w:themeColor="text1"/>
+          <w:u w:val="none"/>
+          <w:lang w:val="en-US"/>
+        </w:rPr>
+        <w:t xml:space="preserve"> </w:t>
+      </w:r>
+      <w:proofErr w:type="spellStart"/>
+      <w:r>
+        <w:rPr>
+          <w:color w:val="000000" w:themeColor="text1"/>
           <w:u w:val="none"/>
           <w:lang w:val="en-US"/>
         </w:rPr>
@@ -8604,7 +8510,7 @@
       <w:proofErr w:type="spellEnd"/>
       <w:r>
         <w:rPr>
-          <w:color w:val="auto"/>
+          <w:color w:val="000000" w:themeColor="text1"/>
           <w:u w:val="none"/>
           <w:lang w:val="en-US"/>
         </w:rPr>
@@ -8613,7 +8519,7 @@
       <w:proofErr w:type="spellStart"/>
       <w:r>
         <w:rPr>
-          <w:color w:val="auto"/>
+          <w:color w:val="000000" w:themeColor="text1"/>
           <w:u w:val="none"/>
           <w:lang w:val="en-US"/>
         </w:rPr>
@@ -8622,16 +8528,16 @@
       <w:proofErr w:type="spellEnd"/>
       <w:r>
         <w:rPr>
-          <w:color w:val="auto"/>
-          <w:u w:val="none"/>
-          <w:lang w:val="en-US"/>
-        </w:rPr>
-        <w:t xml:space="preserve"> </w:t>
-      </w:r>
-      <w:proofErr w:type="spellStart"/>
-      <w:r>
-        <w:rPr>
-          <w:color w:val="auto"/>
+          <w:color w:val="000000" w:themeColor="text1"/>
+          <w:u w:val="none"/>
+          <w:lang w:val="en-US"/>
+        </w:rPr>
+        <w:t xml:space="preserve"> </w:t>
+      </w:r>
+      <w:proofErr w:type="spellStart"/>
+      <w:r>
+        <w:rPr>
+          <w:color w:val="000000" w:themeColor="text1"/>
           <w:u w:val="none"/>
           <w:lang w:val="en-US"/>
         </w:rPr>
@@ -8640,16 +8546,16 @@
       <w:proofErr w:type="spellEnd"/>
       <w:r>
         <w:rPr>
-          <w:color w:val="auto"/>
-          <w:u w:val="none"/>
-          <w:lang w:val="en-US"/>
-        </w:rPr>
-        <w:t xml:space="preserve"> </w:t>
-      </w:r>
-      <w:proofErr w:type="spellStart"/>
-      <w:r>
-        <w:rPr>
-          <w:color w:val="auto"/>
+          <w:color w:val="000000" w:themeColor="text1"/>
+          <w:u w:val="none"/>
+          <w:lang w:val="en-US"/>
+        </w:rPr>
+        <w:t xml:space="preserve"> </w:t>
+      </w:r>
+      <w:proofErr w:type="spellStart"/>
+      <w:r>
+        <w:rPr>
+          <w:color w:val="000000" w:themeColor="text1"/>
           <w:u w:val="none"/>
           <w:lang w:val="en-US"/>
         </w:rPr>
@@ -8658,7 +8564,7 @@
       <w:proofErr w:type="spellEnd"/>
       <w:r>
         <w:rPr>
-          <w:color w:val="auto"/>
+          <w:color w:val="000000" w:themeColor="text1"/>
           <w:u w:val="none"/>
           <w:lang w:val="en-US"/>
         </w:rPr>
@@ -8667,7 +8573,7 @@
       <w:proofErr w:type="spellStart"/>
       <w:r>
         <w:rPr>
-          <w:color w:val="auto"/>
+          <w:color w:val="000000" w:themeColor="text1"/>
           <w:u w:val="none"/>
           <w:lang w:val="en-US"/>
         </w:rPr>
@@ -8676,7 +8582,7 @@
       <w:proofErr w:type="spellEnd"/>
       <w:r>
         <w:rPr>
-          <w:color w:val="auto"/>
+          <w:color w:val="000000" w:themeColor="text1"/>
           <w:u w:val="none"/>
           <w:lang w:val="en-US"/>
         </w:rPr>
@@ -8685,7 +8591,7 @@
       <w:proofErr w:type="spellStart"/>
       <w:r>
         <w:rPr>
-          <w:color w:val="auto"/>
+          <w:color w:val="000000" w:themeColor="text1"/>
           <w:u w:val="none"/>
           <w:lang w:val="en-US"/>
         </w:rPr>
@@ -8694,16 +8600,16 @@
       <w:proofErr w:type="spellEnd"/>
       <w:r>
         <w:rPr>
-          <w:color w:val="auto"/>
-          <w:u w:val="none"/>
-          <w:lang w:val="en-US"/>
-        </w:rPr>
-        <w:t xml:space="preserve"> </w:t>
-      </w:r>
-      <w:proofErr w:type="spellStart"/>
-      <w:r>
-        <w:rPr>
-          <w:color w:val="auto"/>
+          <w:color w:val="000000" w:themeColor="text1"/>
+          <w:u w:val="none"/>
+          <w:lang w:val="en-US"/>
+        </w:rPr>
+        <w:t xml:space="preserve"> </w:t>
+      </w:r>
+      <w:proofErr w:type="spellStart"/>
+      <w:r>
+        <w:rPr>
+          <w:color w:val="000000" w:themeColor="text1"/>
           <w:u w:val="none"/>
           <w:lang w:val="en-US"/>
         </w:rPr>
@@ -8712,7 +8618,7 @@
       <w:proofErr w:type="spellEnd"/>
       <w:r>
         <w:rPr>
-          <w:color w:val="auto"/>
+          <w:color w:val="000000" w:themeColor="text1"/>
           <w:u w:val="none"/>
           <w:lang w:val="en-US"/>
         </w:rPr>
@@ -8720,7 +8626,7 @@
       </w:r>
       <w:r>
         <w:rPr>
-          <w:color w:val="auto"/>
+          <w:color w:val="000000" w:themeColor="text1"/>
           <w:u w:val="none"/>
           <w:lang w:val="en-US"/>
         </w:rPr>
@@ -8728,7 +8634,7 @@
       </w:r>
       <w:r>
         <w:rPr>
-          <w:color w:val="auto"/>
+          <w:color w:val="000000" w:themeColor="text1"/>
           <w:u w:val="none"/>
           <w:lang w:val="en-US"/>
         </w:rPr>
@@ -8737,7 +8643,7 @@
       <w:proofErr w:type="spellStart"/>
       <w:r>
         <w:rPr>
-          <w:color w:val="auto"/>
+          <w:color w:val="000000" w:themeColor="text1"/>
           <w:u w:val="none"/>
           <w:lang w:val="en-US"/>
         </w:rPr>
@@ -8746,16 +8652,16 @@
       <w:proofErr w:type="spellEnd"/>
       <w:r>
         <w:rPr>
-          <w:color w:val="auto"/>
-          <w:u w:val="none"/>
-          <w:lang w:val="en-US"/>
-        </w:rPr>
-        <w:t xml:space="preserve"> </w:t>
-      </w:r>
-      <w:proofErr w:type="spellStart"/>
-      <w:r>
-        <w:rPr>
-          <w:color w:val="auto"/>
+          <w:color w:val="000000" w:themeColor="text1"/>
+          <w:u w:val="none"/>
+          <w:lang w:val="en-US"/>
+        </w:rPr>
+        <w:t xml:space="preserve"> </w:t>
+      </w:r>
+      <w:proofErr w:type="spellStart"/>
+      <w:r>
+        <w:rPr>
+          <w:color w:val="000000" w:themeColor="text1"/>
           <w:u w:val="none"/>
           <w:lang w:val="en-US"/>
         </w:rPr>
@@ -8764,16 +8670,16 @@
       <w:proofErr w:type="spellEnd"/>
       <w:r>
         <w:rPr>
-          <w:color w:val="auto"/>
-          <w:u w:val="none"/>
-          <w:lang w:val="en-US"/>
-        </w:rPr>
-        <w:t xml:space="preserve"> </w:t>
-      </w:r>
-      <w:proofErr w:type="spellStart"/>
-      <w:r>
-        <w:rPr>
-          <w:color w:val="auto"/>
+          <w:color w:val="000000" w:themeColor="text1"/>
+          <w:u w:val="none"/>
+          <w:lang w:val="en-US"/>
+        </w:rPr>
+        <w:t xml:space="preserve"> </w:t>
+      </w:r>
+      <w:proofErr w:type="spellStart"/>
+      <w:r>
+        <w:rPr>
+          <w:color w:val="000000" w:themeColor="text1"/>
           <w:u w:val="none"/>
           <w:lang w:val="en-US"/>
         </w:rPr>
@@ -8782,16 +8688,16 @@
       <w:proofErr w:type="spellEnd"/>
       <w:r>
         <w:rPr>
-          <w:color w:val="auto"/>
-          <w:u w:val="none"/>
-          <w:lang w:val="en-US"/>
-        </w:rPr>
-        <w:t xml:space="preserve"> </w:t>
-      </w:r>
-      <w:proofErr w:type="spellStart"/>
-      <w:r>
-        <w:rPr>
-          <w:color w:val="auto"/>
+          <w:color w:val="000000" w:themeColor="text1"/>
+          <w:u w:val="none"/>
+          <w:lang w:val="en-US"/>
+        </w:rPr>
+        <w:t xml:space="preserve"> </w:t>
+      </w:r>
+      <w:proofErr w:type="spellStart"/>
+      <w:r>
+        <w:rPr>
+          <w:color w:val="000000" w:themeColor="text1"/>
           <w:u w:val="none"/>
           <w:lang w:val="en-US"/>
         </w:rPr>
@@ -8799,7 +8705,7 @@
       </w:r>
       <w:r>
         <w:rPr>
-          <w:color w:val="auto"/>
+          <w:color w:val="000000" w:themeColor="text1"/>
           <w:u w:val="none"/>
           <w:lang w:val="en-US"/>
         </w:rPr>
@@ -8808,16 +8714,16 @@
       <w:proofErr w:type="spellEnd"/>
       <w:r>
         <w:rPr>
-          <w:color w:val="auto"/>
-          <w:u w:val="none"/>
-          <w:lang w:val="en-US"/>
-        </w:rPr>
-        <w:t xml:space="preserve"> </w:t>
-      </w:r>
-      <w:proofErr w:type="spellStart"/>
-      <w:r>
-        <w:rPr>
-          <w:color w:val="auto"/>
+          <w:color w:val="000000" w:themeColor="text1"/>
+          <w:u w:val="none"/>
+          <w:lang w:val="en-US"/>
+        </w:rPr>
+        <w:t xml:space="preserve"> </w:t>
+      </w:r>
+      <w:proofErr w:type="spellStart"/>
+      <w:r>
+        <w:rPr>
+          <w:color w:val="000000" w:themeColor="text1"/>
           <w:u w:val="none"/>
           <w:lang w:val="en-US"/>
         </w:rPr>
@@ -8826,16 +8732,16 @@
       <w:proofErr w:type="spellEnd"/>
       <w:r>
         <w:rPr>
-          <w:color w:val="auto"/>
-          <w:u w:val="none"/>
-          <w:lang w:val="en-US"/>
-        </w:rPr>
-        <w:t xml:space="preserve"> </w:t>
-      </w:r>
-      <w:proofErr w:type="spellStart"/>
-      <w:r>
-        <w:rPr>
-          <w:color w:val="auto"/>
+          <w:color w:val="000000" w:themeColor="text1"/>
+          <w:u w:val="none"/>
+          <w:lang w:val="en-US"/>
+        </w:rPr>
+        <w:t xml:space="preserve"> </w:t>
+      </w:r>
+      <w:proofErr w:type="spellStart"/>
+      <w:r>
+        <w:rPr>
+          <w:color w:val="000000" w:themeColor="text1"/>
           <w:u w:val="none"/>
           <w:lang w:val="en-US"/>
         </w:rPr>
@@ -8844,16 +8750,16 @@
       <w:proofErr w:type="spellEnd"/>
       <w:r>
         <w:rPr>
-          <w:color w:val="auto"/>
-          <w:u w:val="none"/>
-          <w:lang w:val="en-US"/>
-        </w:rPr>
-        <w:t xml:space="preserve"> </w:t>
-      </w:r>
-      <w:proofErr w:type="spellStart"/>
-      <w:r>
-        <w:rPr>
-          <w:color w:val="auto"/>
+          <w:color w:val="000000" w:themeColor="text1"/>
+          <w:u w:val="none"/>
+          <w:lang w:val="en-US"/>
+        </w:rPr>
+        <w:t xml:space="preserve"> </w:t>
+      </w:r>
+      <w:proofErr w:type="spellStart"/>
+      <w:r>
+        <w:rPr>
+          <w:color w:val="000000" w:themeColor="text1"/>
           <w:u w:val="none"/>
           <w:lang w:val="en-US"/>
         </w:rPr>
@@ -8862,7 +8768,7 @@
       <w:proofErr w:type="spellEnd"/>
       <w:r>
         <w:rPr>
-          <w:color w:val="auto"/>
+          <w:color w:val="000000" w:themeColor="text1"/>
           <w:u w:val="none"/>
           <w:lang w:val="en-US"/>
         </w:rPr>
@@ -8871,7 +8777,7 @@
       <w:proofErr w:type="spellStart"/>
       <w:r>
         <w:rPr>
-          <w:color w:val="auto"/>
+          <w:color w:val="000000" w:themeColor="text1"/>
           <w:u w:val="none"/>
           <w:lang w:val="en-US"/>
         </w:rPr>
@@ -8880,16 +8786,16 @@
       <w:proofErr w:type="spellEnd"/>
       <w:r>
         <w:rPr>
-          <w:color w:val="auto"/>
-          <w:u w:val="none"/>
-          <w:lang w:val="en-US"/>
-        </w:rPr>
-        <w:t xml:space="preserve"> </w:t>
-      </w:r>
-      <w:proofErr w:type="spellStart"/>
-      <w:r>
-        <w:rPr>
-          <w:color w:val="auto"/>
+          <w:color w:val="000000" w:themeColor="text1"/>
+          <w:u w:val="none"/>
+          <w:lang w:val="en-US"/>
+        </w:rPr>
+        <w:t xml:space="preserve"> </w:t>
+      </w:r>
+      <w:proofErr w:type="spellStart"/>
+      <w:r>
+        <w:rPr>
+          <w:color w:val="000000" w:themeColor="text1"/>
           <w:u w:val="none"/>
           <w:lang w:val="en-US"/>
         </w:rPr>
@@ -8898,16 +8804,16 @@
       <w:proofErr w:type="spellEnd"/>
       <w:r>
         <w:rPr>
-          <w:color w:val="auto"/>
-          <w:u w:val="none"/>
-          <w:lang w:val="en-US"/>
-        </w:rPr>
-        <w:t xml:space="preserve"> </w:t>
-      </w:r>
-      <w:proofErr w:type="spellStart"/>
-      <w:r>
-        <w:rPr>
-          <w:color w:val="auto"/>
+          <w:color w:val="000000" w:themeColor="text1"/>
+          <w:u w:val="none"/>
+          <w:lang w:val="en-US"/>
+        </w:rPr>
+        <w:t xml:space="preserve"> </w:t>
+      </w:r>
+      <w:proofErr w:type="spellStart"/>
+      <w:r>
+        <w:rPr>
+          <w:color w:val="000000" w:themeColor="text1"/>
           <w:u w:val="none"/>
           <w:lang w:val="en-US"/>
         </w:rPr>
@@ -8916,7 +8822,7 @@
       <w:proofErr w:type="spellEnd"/>
       <w:r>
         <w:rPr>
-          <w:color w:val="auto"/>
+          <w:color w:val="000000" w:themeColor="text1"/>
           <w:u w:val="none"/>
           <w:lang w:val="en-US"/>
         </w:rPr>
@@ -8925,7 +8831,7 @@
       <w:r>
         <w:rPr>
           <w:i/>
-          <w:color w:val="auto"/>
+          <w:color w:val="000000" w:themeColor="text1"/>
           <w:u w:val="none"/>
           <w:lang w:val="en-US"/>
         </w:rPr>
@@ -8933,7 +8839,7 @@
       </w:r>
       <w:r>
         <w:rPr>
-          <w:color w:val="auto"/>
+          <w:color w:val="000000" w:themeColor="text1"/>
           <w:u w:val="none"/>
           <w:lang w:val="en-US"/>
         </w:rPr>
@@ -8942,7 +8848,7 @@
       <w:proofErr w:type="spellStart"/>
       <w:r>
         <w:rPr>
-          <w:color w:val="auto"/>
+          <w:color w:val="000000" w:themeColor="text1"/>
           <w:u w:val="none"/>
           <w:lang w:val="en-US"/>
         </w:rPr>
@@ -8951,16 +8857,16 @@
       <w:proofErr w:type="spellEnd"/>
       <w:r>
         <w:rPr>
-          <w:color w:val="auto"/>
-          <w:u w:val="none"/>
-          <w:lang w:val="en-US"/>
-        </w:rPr>
-        <w:t xml:space="preserve"> </w:t>
-      </w:r>
-      <w:proofErr w:type="spellStart"/>
-      <w:r>
-        <w:rPr>
-          <w:color w:val="auto"/>
+          <w:color w:val="000000" w:themeColor="text1"/>
+          <w:u w:val="none"/>
+          <w:lang w:val="en-US"/>
+        </w:rPr>
+        <w:t xml:space="preserve"> </w:t>
+      </w:r>
+      <w:proofErr w:type="spellStart"/>
+      <w:r>
+        <w:rPr>
+          <w:color w:val="000000" w:themeColor="text1"/>
           <w:u w:val="none"/>
           <w:lang w:val="en-US"/>
         </w:rPr>
@@ -8969,16 +8875,16 @@
       <w:proofErr w:type="spellEnd"/>
       <w:r>
         <w:rPr>
-          <w:color w:val="auto"/>
-          <w:u w:val="none"/>
-          <w:lang w:val="en-US"/>
-        </w:rPr>
-        <w:t xml:space="preserve"> </w:t>
-      </w:r>
-      <w:proofErr w:type="spellStart"/>
-      <w:r>
-        <w:rPr>
-          <w:color w:val="auto"/>
+          <w:color w:val="000000" w:themeColor="text1"/>
+          <w:u w:val="none"/>
+          <w:lang w:val="en-US"/>
+        </w:rPr>
+        <w:t xml:space="preserve"> </w:t>
+      </w:r>
+      <w:proofErr w:type="spellStart"/>
+      <w:r>
+        <w:rPr>
+          <w:color w:val="000000" w:themeColor="text1"/>
           <w:u w:val="none"/>
           <w:lang w:val="en-US"/>
         </w:rPr>
@@ -8987,16 +8893,16 @@
       <w:proofErr w:type="spellEnd"/>
       <w:r>
         <w:rPr>
-          <w:color w:val="auto"/>
-          <w:u w:val="none"/>
-          <w:lang w:val="en-US"/>
-        </w:rPr>
-        <w:t xml:space="preserve"> </w:t>
-      </w:r>
-      <w:proofErr w:type="spellStart"/>
-      <w:r>
-        <w:rPr>
-          <w:color w:val="auto"/>
+          <w:color w:val="000000" w:themeColor="text1"/>
+          <w:u w:val="none"/>
+          <w:lang w:val="en-US"/>
+        </w:rPr>
+        <w:t xml:space="preserve"> </w:t>
+      </w:r>
+      <w:proofErr w:type="spellStart"/>
+      <w:r>
+        <w:rPr>
+          <w:color w:val="000000" w:themeColor="text1"/>
           <w:u w:val="none"/>
           <w:lang w:val="en-US"/>
         </w:rPr>
@@ -9005,16 +8911,16 @@
       <w:proofErr w:type="spellEnd"/>
       <w:r>
         <w:rPr>
-          <w:color w:val="auto"/>
-          <w:u w:val="none"/>
-          <w:lang w:val="en-US"/>
-        </w:rPr>
-        <w:t xml:space="preserve"> </w:t>
-      </w:r>
-      <w:proofErr w:type="spellStart"/>
-      <w:r>
-        <w:rPr>
-          <w:color w:val="auto"/>
+          <w:color w:val="000000" w:themeColor="text1"/>
+          <w:u w:val="none"/>
+          <w:lang w:val="en-US"/>
+        </w:rPr>
+        <w:t xml:space="preserve"> </w:t>
+      </w:r>
+      <w:proofErr w:type="spellStart"/>
+      <w:r>
+        <w:rPr>
+          <w:color w:val="000000" w:themeColor="text1"/>
           <w:u w:val="none"/>
           <w:lang w:val="en-US"/>
         </w:rPr>
@@ -9023,16 +8929,16 @@
       <w:proofErr w:type="spellEnd"/>
       <w:r>
         <w:rPr>
-          <w:color w:val="auto"/>
-          <w:u w:val="none"/>
-          <w:lang w:val="en-US"/>
-        </w:rPr>
-        <w:t xml:space="preserve"> </w:t>
-      </w:r>
-      <w:proofErr w:type="spellStart"/>
-      <w:r>
-        <w:rPr>
-          <w:color w:val="auto"/>
+          <w:color w:val="000000" w:themeColor="text1"/>
+          <w:u w:val="none"/>
+          <w:lang w:val="en-US"/>
+        </w:rPr>
+        <w:t xml:space="preserve"> </w:t>
+      </w:r>
+      <w:proofErr w:type="spellStart"/>
+      <w:r>
+        <w:rPr>
+          <w:color w:val="000000" w:themeColor="text1"/>
           <w:u w:val="none"/>
           <w:lang w:val="en-US"/>
         </w:rPr>
@@ -9041,16 +8947,16 @@
       <w:proofErr w:type="spellEnd"/>
       <w:r>
         <w:rPr>
-          <w:color w:val="auto"/>
-          <w:u w:val="none"/>
-          <w:lang w:val="en-US"/>
-        </w:rPr>
-        <w:t xml:space="preserve"> </w:t>
-      </w:r>
-      <w:proofErr w:type="spellStart"/>
-      <w:r>
-        <w:rPr>
-          <w:color w:val="auto"/>
+          <w:color w:val="000000" w:themeColor="text1"/>
+          <w:u w:val="none"/>
+          <w:lang w:val="en-US"/>
+        </w:rPr>
+        <w:t xml:space="preserve"> </w:t>
+      </w:r>
+      <w:proofErr w:type="spellStart"/>
+      <w:r>
+        <w:rPr>
+          <w:color w:val="000000" w:themeColor="text1"/>
           <w:u w:val="none"/>
           <w:lang w:val="en-US"/>
         </w:rPr>
@@ -9059,16 +8965,16 @@
       <w:proofErr w:type="spellEnd"/>
       <w:r>
         <w:rPr>
-          <w:color w:val="auto"/>
-          <w:u w:val="none"/>
-          <w:lang w:val="en-US"/>
-        </w:rPr>
-        <w:t xml:space="preserve"> </w:t>
-      </w:r>
-      <w:proofErr w:type="spellStart"/>
-      <w:r>
-        <w:rPr>
-          <w:color w:val="auto"/>
+          <w:color w:val="000000" w:themeColor="text1"/>
+          <w:u w:val="none"/>
+          <w:lang w:val="en-US"/>
+        </w:rPr>
+        <w:t xml:space="preserve"> </w:t>
+      </w:r>
+      <w:proofErr w:type="spellStart"/>
+      <w:r>
+        <w:rPr>
+          <w:color w:val="000000" w:themeColor="text1"/>
           <w:u w:val="none"/>
           <w:lang w:val="en-US"/>
         </w:rPr>
@@ -9077,7 +8983,7 @@
       <w:proofErr w:type="spellEnd"/>
       <w:r>
         <w:rPr>
-          <w:color w:val="auto"/>
+          <w:color w:val="000000" w:themeColor="text1"/>
           <w:u w:val="none"/>
           <w:lang w:val="en-US"/>
         </w:rPr>
@@ -9092,7 +8998,7 @@
         <w:rPr>
           <w:rFonts w:ascii="Times New Roman" w:hAnsi="Times New Roman" w:cs="Times New Roman"/>
           <w:b/>
-          <w:color w:val="auto"/>
+          <w:color w:val="000000" w:themeColor="text1"/>
           <w:u w:val="none"/>
           <w:lang w:val="en-US"/>
         </w:rPr>
@@ -9102,7 +9008,7 @@
         <w:rPr>
           <w:rFonts w:ascii="Times New Roman" w:hAnsi="Times New Roman" w:cs="Times New Roman"/>
           <w:b/>
-          <w:color w:val="auto"/>
+          <w:color w:val="000000" w:themeColor="text1"/>
           <w:u w:val="none"/>
           <w:lang w:val="en-US"/>
         </w:rPr>
@@ -9113,7 +9019,7 @@
         <w:rPr>
           <w:rFonts w:ascii="Times New Roman" w:hAnsi="Times New Roman" w:cs="Times New Roman"/>
           <w:b/>
-          <w:color w:val="auto"/>
+          <w:color w:val="000000" w:themeColor="text1"/>
           <w:u w:val="none"/>
           <w:lang w:val="en-US"/>
         </w:rPr>
@@ -9124,7 +9030,7 @@
         <w:rPr>
           <w:rFonts w:ascii="Times New Roman" w:hAnsi="Times New Roman" w:cs="Times New Roman"/>
           <w:b/>
-          <w:color w:val="auto"/>
+          <w:color w:val="000000" w:themeColor="text1"/>
           <w:u w:val="none"/>
           <w:lang w:val="en-US"/>
         </w:rPr>
@@ -9135,7 +9041,7 @@
         <w:rPr>
           <w:rFonts w:ascii="Times New Roman" w:hAnsi="Times New Roman" w:cs="Times New Roman"/>
           <w:b/>
-          <w:color w:val="auto"/>
+          <w:color w:val="000000" w:themeColor="text1"/>
           <w:u w:val="none"/>
           <w:lang w:val="en-US"/>
         </w:rPr>
@@ -9146,7 +9052,7 @@
         <w:rPr>
           <w:rFonts w:ascii="Times New Roman" w:hAnsi="Times New Roman" w:cs="Times New Roman"/>
           <w:b/>
-          <w:color w:val="auto"/>
+          <w:color w:val="000000" w:themeColor="text1"/>
           <w:u w:val="none"/>
           <w:lang w:val="en-US"/>
         </w:rPr>
@@ -9157,7 +9063,7 @@
         <w:rPr>
           <w:rFonts w:ascii="Times New Roman" w:hAnsi="Times New Roman" w:cs="Times New Roman"/>
           <w:b/>
-          <w:color w:val="auto"/>
+          <w:color w:val="000000" w:themeColor="text1"/>
           <w:u w:val="none"/>
           <w:lang w:val="en-US"/>
         </w:rPr>
@@ -9168,7 +9074,7 @@
         <w:rPr>
           <w:rFonts w:ascii="Times New Roman" w:hAnsi="Times New Roman" w:cs="Times New Roman"/>
           <w:b/>
-          <w:color w:val="auto"/>
+          <w:color w:val="000000" w:themeColor="text1"/>
           <w:u w:val="none"/>
           <w:lang w:val="en-US"/>
         </w:rPr>
@@ -9182,13 +9088,14 @@
         <w:ind w:firstLine="720"/>
         <w:jc w:val="both"/>
         <w:rPr>
-          <w:color w:val="auto"/>
+          <w:color w:val="000000" w:themeColor="text1"/>
           <w:u w:val="none"/>
         </w:rPr>
       </w:pPr>
       <w:r>
         <w:rPr>
           <w:noProof/>
+          <w:color w:val="000000" w:themeColor="text1"/>
           <w:lang w:val="en-US"/>
         </w:rPr>
         <mc:AlternateContent>
@@ -9825,14 +9732,7 @@
           <w:color w:val="000000" w:themeColor="text1"/>
           <w:u w:val="none"/>
         </w:rPr>
-        <w:t xml:space="preserve">adalah pendekatan yang sistematis dan berutrutan pada pengembangan perangkat lunak. </w:t>
-      </w:r>
-      <w:r>
-        <w:rPr>
-          <w:color w:val="auto"/>
-          <w:u w:val="none"/>
-        </w:rPr>
-        <w:t>Fase-fase dalam Waterfall Model menurut referensi Pressman :</w:t>
+        <w:t>adalah pendekatan yang sistematis dan berutrutan pada pengembangan perangkat lunak. Fase-fase dalam Waterfall Model menurut referensi Pressman :</w:t>
       </w:r>
     </w:p>
     <w:p>
@@ -9848,6 +9748,7 @@
       <w:r>
         <w:rPr>
           <w:noProof/>
+          <w:color w:val="000000" w:themeColor="text1"/>
         </w:rPr>
         <w:drawing>
           <wp:inline distT="0" distB="0" distL="0" distR="0" wp14:anchorId="3493D49A" wp14:editId="2E5A6C45">
@@ -9952,16 +9853,7 @@
           <w:u w:val="none"/>
           <w:lang w:val="en-US"/>
         </w:rPr>
-        <w:t>Design</w:t>
-      </w:r>
-      <w:r>
-        <w:rPr>
-          <w:i/>
-          <w:color w:val="000000" w:themeColor="text1"/>
-          <w:u w:val="none"/>
-          <w:lang w:val="en-US"/>
-        </w:rPr>
-        <w:t xml:space="preserve">, </w:t>
+        <w:t xml:space="preserve">Design, </w:t>
       </w:r>
       <w:r>
         <w:rPr>
@@ -10770,15 +10662,7 @@
           <w:u w:val="none"/>
           <w:lang w:val="en-US"/>
         </w:rPr>
-        <w:t>mak</w:t>
-      </w:r>
-      <w:r>
-        <w:rPr>
-          <w:color w:val="000000" w:themeColor="text1"/>
-          <w:u w:val="none"/>
-          <w:lang w:val="en-US"/>
-        </w:rPr>
-        <w:t>sud</w:t>
+        <w:t>maksud</w:t>
       </w:r>
       <w:proofErr w:type="spellEnd"/>
       <w:r>
@@ -11895,12 +11779,15 @@
         </w:numPr>
         <w:spacing w:before="0"/>
         <w:jc w:val="center"/>
+        <w:rPr>
+          <w:color w:val="000000" w:themeColor="text1"/>
+        </w:rPr>
       </w:pPr>
       <w:r>
         <w:rPr>
           <w:rFonts w:ascii="Times New Roman" w:hAnsi="Times New Roman" w:cs="Times New Roman"/>
           <w:b/>
-          <w:color w:val="auto"/>
+          <w:color w:val="000000" w:themeColor="text1"/>
           <w:sz w:val="28"/>
           <w:u w:val="none"/>
         </w:rPr>
@@ -11912,7 +11799,7 @@
       <w:sdtPr>
         <w:rPr>
           <w:rFonts w:ascii="Times New Roman" w:eastAsiaTheme="minorHAnsi" w:hAnsi="Times New Roman" w:cs="Times New Roman"/>
-          <w:color w:val="0563C1" w:themeColor="hyperlink"/>
+          <w:color w:val="000000" w:themeColor="text1"/>
           <w:sz w:val="24"/>
           <w:szCs w:val="22"/>
         </w:rPr>
@@ -11928,7 +11815,7 @@
           <w:sdtPr>
             <w:rPr>
               <w:rFonts w:ascii="Times New Roman" w:eastAsiaTheme="minorHAnsi" w:hAnsi="Times New Roman" w:cs="Times New Roman"/>
-              <w:color w:val="0563C1" w:themeColor="hyperlink"/>
+              <w:color w:val="000000" w:themeColor="text1"/>
               <w:sz w:val="24"/>
               <w:szCs w:val="22"/>
             </w:rPr>
@@ -11946,6 +11833,9 @@
                 </w:numPr>
                 <w:spacing w:before="0"/>
                 <w:jc w:val="center"/>
+                <w:rPr>
+                  <w:color w:val="000000" w:themeColor="text1"/>
+                </w:rPr>
               </w:pPr>
             </w:p>
             <w:p>
@@ -11960,18 +11850,27 @@
                 <w:rPr>
                   <w:rFonts w:ascii="Times New Roman" w:hAnsi="Times New Roman" w:cs="Times New Roman"/>
                   <w:b/>
-                  <w:color w:val="auto"/>
+                  <w:color w:val="000000" w:themeColor="text1"/>
                   <w:sz w:val="28"/>
                   <w:u w:val="none"/>
                 </w:rPr>
               </w:pPr>
               <w:r>
+                <w:rPr>
+                  <w:color w:val="000000" w:themeColor="text1"/>
+                </w:rPr>
                 <w:fldChar w:fldCharType="begin"/>
               </w:r>
               <w:r>
+                <w:rPr>
+                  <w:color w:val="000000" w:themeColor="text1"/>
+                </w:rPr>
                 <w:instrText xml:space="preserve"> BIBLIOGRAPHY </w:instrText>
               </w:r>
               <w:r>
+                <w:rPr>
+                  <w:color w:val="000000" w:themeColor="text1"/>
+                </w:rPr>
                 <w:fldChar w:fldCharType="separate"/>
               </w:r>
             </w:p>
@@ -11988,8 +11887,9 @@
                 <w:tblLook w:val="04A0" w:firstRow="1" w:lastRow="0" w:firstColumn="1" w:lastColumn="0" w:noHBand="0" w:noVBand="1"/>
               </w:tblPr>
               <w:tblGrid>
-                <w:gridCol w:w="195"/>
-                <w:gridCol w:w="7742"/>
+                <w:gridCol w:w="355"/>
+                <w:gridCol w:w="66"/>
+                <w:gridCol w:w="7516"/>
               </w:tblGrid>
               <w:tr>
                 <w:trPr>
@@ -11998,7 +11898,7 @@
                 </w:trPr>
                 <w:tc>
                   <w:tcPr>
-                    <w:tcW w:w="50" w:type="pct"/>
+                    <w:tcW w:w="94" w:type="pct"/>
                     <w:hideMark/>
                   </w:tcPr>
                   <w:p>
@@ -12014,21 +11914,73 @@
                       <w:rPr>
                         <w:noProof/>
                         <w:color w:val="000000" w:themeColor="text1"/>
+                        <w:lang w:val="en-US"/>
                       </w:rPr>
-                      <w:t xml:space="preserve">1 </w:t>
+                      <w:t>[</w:t>
+                    </w:r>
+                    <w:r>
+                      <w:rPr>
+                        <w:noProof/>
+                        <w:color w:val="000000" w:themeColor="text1"/>
+                      </w:rPr>
+                      <w:t>1</w:t>
+                    </w:r>
+                    <w:r>
+                      <w:rPr>
+                        <w:noProof/>
+                        <w:color w:val="000000" w:themeColor="text1"/>
+                        <w:lang w:val="en-US"/>
+                      </w:rPr>
+                      <w:t>]</w:t>
+                    </w:r>
+                    <w:r>
+                      <w:rPr>
+                        <w:noProof/>
+                        <w:color w:val="000000" w:themeColor="text1"/>
+                      </w:rPr>
+                      <w:t xml:space="preserve"> </w:t>
+                    </w:r>
+                  </w:p>
+                  <w:p>
+                    <w:r>
+                      <w:rPr>
+                        <w:color w:val="000000" w:themeColor="text1"/>
+                      </w:rPr>
+                      <w:t>[2]</w:t>
+                    </w:r>
+                  </w:p>
+                  <w:p>
+                    <w:r>
+                      <w:rPr>
+                        <w:color w:val="000000" w:themeColor="text1"/>
+                      </w:rPr>
+                      <w:t>[3]</w:t>
                     </w:r>
                   </w:p>
                 </w:tc>
                 <w:tc>
                   <w:tcPr>
-                    <w:tcW w:w="0" w:type="auto"/>
+                    <w:tcW w:w="23" w:type="pct"/>
+                  </w:tcPr>
+                  <w:p>
+                    <w:pPr>
+                      <w:pStyle w:val="Bibliography"/>
+                      <w:rPr>
+                        <w:color w:val="000000" w:themeColor="text1"/>
+                        <w:u w:val="none"/>
+                      </w:rPr>
+                    </w:pPr>
+                  </w:p>
+                </w:tc>
+                <w:tc>
+                  <w:tcPr>
+                    <w:tcW w:w="4807" w:type="pct"/>
                     <w:hideMark/>
                   </w:tcPr>
                   <w:p>
                     <w:pPr>
                       <w:pStyle w:val="Bibliography"/>
                       <w:rPr>
-                        <w:noProof/>
                         <w:color w:val="000000" w:themeColor="text1"/>
                         <w:u w:val="none"/>
                       </w:rPr>
@@ -12056,6 +12008,40 @@
                       <w:t>. p.39</w:t>
                     </w:r>
                   </w:p>
+                  <w:p>
+                    <w:pPr>
+                      <w:rPr>
+                        <w:color w:val="000000" w:themeColor="text1"/>
+                      </w:rPr>
+                    </w:pPr>
+                    <w:r>
+                      <w:rPr>
+                        <w:color w:val="000000" w:themeColor="text1"/>
+                      </w:rPr>
+                      <w:t>Jogianto, H.M. 2000. Pengenalan Komputer, ANDI OFFSET. Yogyakarta.</w:t>
+                    </w:r>
+                  </w:p>
+                  <w:p>
+                    <w:pPr>
+                      <w:rPr>
+                        <w:color w:val="000000" w:themeColor="text1"/>
+                      </w:rPr>
+                    </w:pPr>
+                    <w:r>
+                      <w:rPr>
+                        <w:color w:val="000000" w:themeColor="text1"/>
+                      </w:rPr>
+                      <w:t>Davis Bgordon. 1992, Kerangka Dasar Sistem Informasi Manajemen Bagian 1. PT Pustaka Binawan Presi</w:t>
+                    </w:r>
+                    <w:bookmarkStart w:id="0" w:name="_GoBack"/>
+                    <w:bookmarkEnd w:id="0"/>
+                    <w:r>
+                      <w:rPr>
+                        <w:color w:val="000000" w:themeColor="text1"/>
+                      </w:rPr>
+                      <w:t>ndo. Jakarta.</w:t>
+                    </w:r>
+                  </w:p>
                 </w:tc>
               </w:tr>
             </w:tbl>
@@ -12065,15 +12051,22 @@
                 <w:rPr>
                   <w:rFonts w:eastAsia="Times New Roman"/>
                   <w:noProof/>
+                  <w:color w:val="000000" w:themeColor="text1"/>
                 </w:rPr>
               </w:pPr>
             </w:p>
             <w:p>
+              <w:pPr>
+                <w:rPr>
+                  <w:color w:val="000000" w:themeColor="text1"/>
+                </w:rPr>
+              </w:pPr>
               <w:r>
                 <w:rPr>
                   <w:b/>
                   <w:bCs/>
                   <w:noProof/>
+                  <w:color w:val="000000" w:themeColor="text1"/>
                 </w:rPr>
                 <w:fldChar w:fldCharType="end"/>
               </w:r>
@@ -12085,7 +12078,7 @@
     <w:p>
       <w:pPr>
         <w:rPr>
-          <w:color w:val="auto"/>
+          <w:color w:val="000000" w:themeColor="text1"/>
           <w:u w:val="none"/>
         </w:rPr>
       </w:pPr>
@@ -14126,7 +14119,7 @@
 </file>
 
 <file path=customXml/itemProps1.xml><?xml version="1.0" encoding="utf-8"?>
-<ds:datastoreItem xmlns:ds="http://schemas.openxmlformats.org/officeDocument/2006/customXml" ds:itemID="{B7F3DAAD-BC62-4127-AA4C-2CBEC841C9F8}">
+<ds:datastoreItem xmlns:ds="http://schemas.openxmlformats.org/officeDocument/2006/customXml" ds:itemID="{99279163-8235-460E-9BF3-F853F7831B70}">
   <ds:schemaRefs>
     <ds:schemaRef ds:uri="http://schemas.openxmlformats.org/officeDocument/2006/bibliography"/>
   </ds:schemaRefs>

</xml_diff>